<commit_message>
Doc changes for new version of API
</commit_message>
<xml_diff>
--- a/Docs/Question.docx
+++ b/Docs/Question.docx
@@ -96,21 +96,31 @@
         <w:rPr>
           <w:lang w:val="en-GB"/>
         </w:rPr>
-        <w:t xml:space="preserve">Data must be provided in valid JSON </w:t>
-      </w:r>
-      <w:proofErr w:type="spellStart"/>
+        <w:t>Data m</w:t>
+      </w:r>
       <w:r>
         <w:rPr>
           <w:lang w:val="en-GB"/>
         </w:rPr>
-        <w:t>fromat</w:t>
-      </w:r>
-      <w:proofErr w:type="spellEnd"/>
+        <w:t>ust be provided in valid JSON f</w:t>
+      </w:r>
       <w:r>
         <w:rPr>
           <w:lang w:val="en-GB"/>
         </w:rPr>
-        <w:t xml:space="preserve">, keeping the right structure. </w:t>
+        <w:t>o</w:t>
+      </w:r>
+      <w:r>
+        <w:rPr>
+          <w:lang w:val="en-GB"/>
+        </w:rPr>
+        <w:t>r</w:t>
+      </w:r>
+      <w:r>
+        <w:rPr>
+          <w:lang w:val="en-GB"/>
+        </w:rPr>
+        <w:t xml:space="preserve">mat, keeping the right structure. </w:t>
       </w:r>
     </w:p>
     <w:p>
@@ -285,7 +295,17 @@
           <w:szCs w:val="21"/>
           <w:lang w:val="en-GB" w:eastAsia="pl-PL"/>
         </w:rPr>
-        <w:t>            </w:t>
+        <w:tab/>
+      </w:r>
+      <w:r>
+        <w:rPr>
+          <w:rFonts w:ascii="Consolas" w:eastAsia="Times New Roman" w:hAnsi="Consolas" w:cs="Times New Roman"/>
+          <w:color w:val="D4D4D4"/>
+          <w:sz w:val="21"/>
+          <w:szCs w:val="21"/>
+          <w:lang w:val="en-GB" w:eastAsia="pl-PL"/>
+        </w:rPr>
+        <w:tab/>
       </w:r>
       <w:r>
         <w:rPr>
@@ -295,17 +315,57 @@
           <w:szCs w:val="21"/>
           <w:lang w:val="en-GB" w:eastAsia="pl-PL"/>
         </w:rPr>
-        <w:t>"answers"</w:t>
-      </w:r>
-      <w:r>
-        <w:rPr>
-          <w:rFonts w:ascii="Consolas" w:eastAsia="Times New Roman" w:hAnsi="Consolas" w:cs="Times New Roman"/>
-          <w:color w:val="D4D4D4"/>
-          <w:sz w:val="21"/>
-          <w:szCs w:val="21"/>
-          <w:lang w:val="en-GB" w:eastAsia="pl-PL"/>
-        </w:rPr>
-        <w:t>: [</w:t>
+        <w:t>"</w:t>
+      </w:r>
+      <w:r>
+        <w:rPr>
+          <w:rFonts w:ascii="Consolas" w:eastAsia="Times New Roman" w:hAnsi="Consolas" w:cs="Times New Roman"/>
+          <w:color w:val="9CDCFE"/>
+          <w:sz w:val="21"/>
+          <w:szCs w:val="21"/>
+          <w:lang w:val="en-GB" w:eastAsia="pl-PL"/>
+        </w:rPr>
+        <w:t>points</w:t>
+      </w:r>
+      <w:r>
+        <w:rPr>
+          <w:rFonts w:ascii="Consolas" w:eastAsia="Times New Roman" w:hAnsi="Consolas" w:cs="Times New Roman"/>
+          <w:color w:val="9CDCFE"/>
+          <w:sz w:val="21"/>
+          <w:szCs w:val="21"/>
+          <w:lang w:val="en-GB" w:eastAsia="pl-PL"/>
+        </w:rPr>
+        <w:t>"</w:t>
+      </w:r>
+      <w:r>
+        <w:rPr>
+          <w:rFonts w:ascii="Consolas" w:eastAsia="Times New Roman" w:hAnsi="Consolas" w:cs="Times New Roman"/>
+          <w:color w:val="D4D4D4"/>
+          <w:sz w:val="21"/>
+          <w:szCs w:val="21"/>
+          <w:lang w:val="en-GB" w:eastAsia="pl-PL"/>
+        </w:rPr>
+        <w:t xml:space="preserve">: </w:t>
+      </w:r>
+      <w:r>
+        <w:rPr>
+          <w:rFonts w:ascii="Consolas" w:eastAsia="Times New Roman" w:hAnsi="Consolas" w:cs="Times New Roman"/>
+          <w:color w:val="9BBB59" w:themeColor="accent3"/>
+          <w:sz w:val="21"/>
+          <w:szCs w:val="21"/>
+          <w:lang w:val="en-GB" w:eastAsia="pl-PL"/>
+        </w:rPr>
+        <w:t>3</w:t>
+      </w:r>
+      <w:r>
+        <w:rPr>
+          <w:rFonts w:ascii="Consolas" w:eastAsia="Times New Roman" w:hAnsi="Consolas" w:cs="Times New Roman"/>
+          <w:color w:val="D4D4D4"/>
+          <w:sz w:val="21"/>
+          <w:szCs w:val="21"/>
+          <w:lang w:val="en-GB" w:eastAsia="pl-PL"/>
+        </w:rPr>
+        <w:t>,</w:t>
       </w:r>
     </w:p>
     <w:p>
@@ -328,7 +388,27 @@
           <w:szCs w:val="21"/>
           <w:lang w:val="en-GB" w:eastAsia="pl-PL"/>
         </w:rPr>
-        <w:t>                {</w:t>
+        <w:t>            </w:t>
+      </w:r>
+      <w:r>
+        <w:rPr>
+          <w:rFonts w:ascii="Consolas" w:eastAsia="Times New Roman" w:hAnsi="Consolas" w:cs="Times New Roman"/>
+          <w:color w:val="9CDCFE"/>
+          <w:sz w:val="21"/>
+          <w:szCs w:val="21"/>
+          <w:lang w:val="en-GB" w:eastAsia="pl-PL"/>
+        </w:rPr>
+        <w:t>"answers"</w:t>
+      </w:r>
+      <w:r>
+        <w:rPr>
+          <w:rFonts w:ascii="Consolas" w:eastAsia="Times New Roman" w:hAnsi="Consolas" w:cs="Times New Roman"/>
+          <w:color w:val="D4D4D4"/>
+          <w:sz w:val="21"/>
+          <w:szCs w:val="21"/>
+          <w:lang w:val="en-GB" w:eastAsia="pl-PL"/>
+        </w:rPr>
+        <w:t>: [</w:t>
       </w:r>
     </w:p>
     <w:p>
@@ -351,47 +431,7 @@
           <w:szCs w:val="21"/>
           <w:lang w:val="en-GB" w:eastAsia="pl-PL"/>
         </w:rPr>
-        <w:t>                    </w:t>
-      </w:r>
-      <w:r>
-        <w:rPr>
-          <w:rFonts w:ascii="Consolas" w:eastAsia="Times New Roman" w:hAnsi="Consolas" w:cs="Times New Roman"/>
-          <w:color w:val="9CDCFE"/>
-          <w:sz w:val="21"/>
-          <w:szCs w:val="21"/>
-          <w:lang w:val="en-GB" w:eastAsia="pl-PL"/>
-        </w:rPr>
-        <w:t>"text"</w:t>
-      </w:r>
-      <w:r>
-        <w:rPr>
-          <w:rFonts w:ascii="Consolas" w:eastAsia="Times New Roman" w:hAnsi="Consolas" w:cs="Times New Roman"/>
-          <w:color w:val="D4D4D4"/>
-          <w:sz w:val="21"/>
-          <w:szCs w:val="21"/>
-          <w:lang w:val="en-GB" w:eastAsia="pl-PL"/>
-        </w:rPr>
-        <w:t xml:space="preserve">: </w:t>
-      </w:r>
-      <w:r>
-        <w:rPr>
-          <w:rFonts w:ascii="Consolas" w:eastAsia="Times New Roman" w:hAnsi="Consolas" w:cs="Times New Roman"/>
-          <w:color w:val="CE9178"/>
-          <w:sz w:val="21"/>
-          <w:szCs w:val="21"/>
-          <w:lang w:val="en-GB" w:eastAsia="pl-PL"/>
-        </w:rPr>
-        <w:t>"Example answer 1"</w:t>
-      </w:r>
-      <w:r>
-        <w:rPr>
-          <w:rFonts w:ascii="Consolas" w:eastAsia="Times New Roman" w:hAnsi="Consolas" w:cs="Times New Roman"/>
-          <w:color w:val="D4D4D4"/>
-          <w:sz w:val="21"/>
-          <w:szCs w:val="21"/>
-          <w:lang w:val="en-GB" w:eastAsia="pl-PL"/>
-        </w:rPr>
-        <w:t>,</w:t>
+        <w:t>                {</w:t>
       </w:r>
     </w:p>
     <w:p>
@@ -424,29 +464,7 @@
           <w:szCs w:val="21"/>
           <w:lang w:val="en-GB" w:eastAsia="pl-PL"/>
         </w:rPr>
-        <w:t>"</w:t>
-      </w:r>
-      <w:proofErr w:type="spellStart"/>
-      <w:r>
-        <w:rPr>
-          <w:rFonts w:ascii="Consolas" w:eastAsia="Times New Roman" w:hAnsi="Consolas" w:cs="Times New Roman"/>
-          <w:color w:val="9CDCFE"/>
-          <w:sz w:val="21"/>
-          <w:szCs w:val="21"/>
-          <w:lang w:val="en-GB" w:eastAsia="pl-PL"/>
-        </w:rPr>
-        <w:t>isTrue</w:t>
-      </w:r>
-      <w:proofErr w:type="spellEnd"/>
-      <w:r>
-        <w:rPr>
-          <w:rFonts w:ascii="Consolas" w:eastAsia="Times New Roman" w:hAnsi="Consolas" w:cs="Times New Roman"/>
-          <w:color w:val="9CDCFE"/>
-          <w:sz w:val="21"/>
-          <w:szCs w:val="21"/>
-          <w:lang w:val="en-GB" w:eastAsia="pl-PL"/>
-        </w:rPr>
-        <w:t>"</w:t>
+        <w:t>"text"</w:t>
       </w:r>
       <w:r>
         <w:rPr>
@@ -461,12 +479,22 @@
       <w:r>
         <w:rPr>
           <w:rFonts w:ascii="Consolas" w:eastAsia="Times New Roman" w:hAnsi="Consolas" w:cs="Times New Roman"/>
-          <w:color w:val="569CD6"/>
-          <w:sz w:val="21"/>
-          <w:szCs w:val="21"/>
-          <w:lang w:val="en-GB" w:eastAsia="pl-PL"/>
-        </w:rPr>
-        <w:t>true</w:t>
+          <w:color w:val="CE9178"/>
+          <w:sz w:val="21"/>
+          <w:szCs w:val="21"/>
+          <w:lang w:val="en-GB" w:eastAsia="pl-PL"/>
+        </w:rPr>
+        <w:t>"Example answer 1"</w:t>
+      </w:r>
+      <w:r>
+        <w:rPr>
+          <w:rFonts w:ascii="Consolas" w:eastAsia="Times New Roman" w:hAnsi="Consolas" w:cs="Times New Roman"/>
+          <w:color w:val="D4D4D4"/>
+          <w:sz w:val="21"/>
+          <w:szCs w:val="21"/>
+          <w:lang w:val="en-GB" w:eastAsia="pl-PL"/>
+        </w:rPr>
+        <w:t>,</w:t>
       </w:r>
     </w:p>
     <w:p>
@@ -489,7 +517,59 @@
           <w:szCs w:val="21"/>
           <w:lang w:val="en-GB" w:eastAsia="pl-PL"/>
         </w:rPr>
-        <w:t>                },</w:t>
+        <w:t>                    </w:t>
+      </w:r>
+      <w:r>
+        <w:rPr>
+          <w:rFonts w:ascii="Consolas" w:eastAsia="Times New Roman" w:hAnsi="Consolas" w:cs="Times New Roman"/>
+          <w:color w:val="9CDCFE"/>
+          <w:sz w:val="21"/>
+          <w:szCs w:val="21"/>
+          <w:lang w:val="en-GB" w:eastAsia="pl-PL"/>
+        </w:rPr>
+        <w:t>"</w:t>
+      </w:r>
+      <w:proofErr w:type="spellStart"/>
+      <w:r>
+        <w:rPr>
+          <w:rFonts w:ascii="Consolas" w:eastAsia="Times New Roman" w:hAnsi="Consolas" w:cs="Times New Roman"/>
+          <w:color w:val="9CDCFE"/>
+          <w:sz w:val="21"/>
+          <w:szCs w:val="21"/>
+          <w:lang w:val="en-GB" w:eastAsia="pl-PL"/>
+        </w:rPr>
+        <w:t>isTrue</w:t>
+      </w:r>
+      <w:proofErr w:type="spellEnd"/>
+      <w:r>
+        <w:rPr>
+          <w:rFonts w:ascii="Consolas" w:eastAsia="Times New Roman" w:hAnsi="Consolas" w:cs="Times New Roman"/>
+          <w:color w:val="9CDCFE"/>
+          <w:sz w:val="21"/>
+          <w:szCs w:val="21"/>
+          <w:lang w:val="en-GB" w:eastAsia="pl-PL"/>
+        </w:rPr>
+        <w:t>"</w:t>
+      </w:r>
+      <w:r>
+        <w:rPr>
+          <w:rFonts w:ascii="Consolas" w:eastAsia="Times New Roman" w:hAnsi="Consolas" w:cs="Times New Roman"/>
+          <w:color w:val="D4D4D4"/>
+          <w:sz w:val="21"/>
+          <w:szCs w:val="21"/>
+          <w:lang w:val="en-GB" w:eastAsia="pl-PL"/>
+        </w:rPr>
+        <w:t xml:space="preserve">: </w:t>
+      </w:r>
+      <w:r>
+        <w:rPr>
+          <w:rFonts w:ascii="Consolas" w:eastAsia="Times New Roman" w:hAnsi="Consolas" w:cs="Times New Roman"/>
+          <w:color w:val="569CD6"/>
+          <w:sz w:val="21"/>
+          <w:szCs w:val="21"/>
+          <w:lang w:val="en-GB" w:eastAsia="pl-PL"/>
+        </w:rPr>
+        <w:t>true</w:t>
       </w:r>
     </w:p>
     <w:p>
@@ -512,7 +592,7 @@
           <w:szCs w:val="21"/>
           <w:lang w:val="en-GB" w:eastAsia="pl-PL"/>
         </w:rPr>
-        <w:t>                {</w:t>
+        <w:t>                },</w:t>
       </w:r>
     </w:p>
     <w:p>
@@ -535,47 +615,7 @@
           <w:szCs w:val="21"/>
           <w:lang w:val="en-GB" w:eastAsia="pl-PL"/>
         </w:rPr>
-        <w:t>                    </w:t>
-      </w:r>
-      <w:r>
-        <w:rPr>
-          <w:rFonts w:ascii="Consolas" w:eastAsia="Times New Roman" w:hAnsi="Consolas" w:cs="Times New Roman"/>
-          <w:color w:val="9CDCFE"/>
-          <w:sz w:val="21"/>
-          <w:szCs w:val="21"/>
-          <w:lang w:val="en-GB" w:eastAsia="pl-PL"/>
-        </w:rPr>
-        <w:t>"text"</w:t>
-      </w:r>
-      <w:r>
-        <w:rPr>
-          <w:rFonts w:ascii="Consolas" w:eastAsia="Times New Roman" w:hAnsi="Consolas" w:cs="Times New Roman"/>
-          <w:color w:val="D4D4D4"/>
-          <w:sz w:val="21"/>
-          <w:szCs w:val="21"/>
-          <w:lang w:val="en-GB" w:eastAsia="pl-PL"/>
-        </w:rPr>
-        <w:t xml:space="preserve">: </w:t>
-      </w:r>
-      <w:r>
-        <w:rPr>
-          <w:rFonts w:ascii="Consolas" w:eastAsia="Times New Roman" w:hAnsi="Consolas" w:cs="Times New Roman"/>
-          <w:color w:val="CE9178"/>
-          <w:sz w:val="21"/>
-          <w:szCs w:val="21"/>
-          <w:lang w:val="en-GB" w:eastAsia="pl-PL"/>
-        </w:rPr>
-        <w:t>"Example answer 2"</w:t>
-      </w:r>
-      <w:r>
-        <w:rPr>
-          <w:rFonts w:ascii="Consolas" w:eastAsia="Times New Roman" w:hAnsi="Consolas" w:cs="Times New Roman"/>
-          <w:color w:val="D4D4D4"/>
-          <w:sz w:val="21"/>
-          <w:szCs w:val="21"/>
-          <w:lang w:val="en-GB" w:eastAsia="pl-PL"/>
-        </w:rPr>
-        <w:t>,</w:t>
+        <w:t>                {</w:t>
       </w:r>
     </w:p>
     <w:p>
@@ -608,29 +648,7 @@
           <w:szCs w:val="21"/>
           <w:lang w:val="en-GB" w:eastAsia="pl-PL"/>
         </w:rPr>
-        <w:t>"</w:t>
-      </w:r>
-      <w:proofErr w:type="spellStart"/>
-      <w:r>
-        <w:rPr>
-          <w:rFonts w:ascii="Consolas" w:eastAsia="Times New Roman" w:hAnsi="Consolas" w:cs="Times New Roman"/>
-          <w:color w:val="9CDCFE"/>
-          <w:sz w:val="21"/>
-          <w:szCs w:val="21"/>
-          <w:lang w:val="en-GB" w:eastAsia="pl-PL"/>
-        </w:rPr>
-        <w:t>isTrue</w:t>
-      </w:r>
-      <w:proofErr w:type="spellEnd"/>
-      <w:r>
-        <w:rPr>
-          <w:rFonts w:ascii="Consolas" w:eastAsia="Times New Roman" w:hAnsi="Consolas" w:cs="Times New Roman"/>
-          <w:color w:val="9CDCFE"/>
-          <w:sz w:val="21"/>
-          <w:szCs w:val="21"/>
-          <w:lang w:val="en-GB" w:eastAsia="pl-PL"/>
-        </w:rPr>
-        <w:t>"</w:t>
+        <w:t>"text"</w:t>
       </w:r>
       <w:r>
         <w:rPr>
@@ -645,12 +663,22 @@
       <w:r>
         <w:rPr>
           <w:rFonts w:ascii="Consolas" w:eastAsia="Times New Roman" w:hAnsi="Consolas" w:cs="Times New Roman"/>
-          <w:color w:val="569CD6"/>
-          <w:sz w:val="21"/>
-          <w:szCs w:val="21"/>
-          <w:lang w:val="en-GB" w:eastAsia="pl-PL"/>
-        </w:rPr>
-        <w:t>false</w:t>
+          <w:color w:val="CE9178"/>
+          <w:sz w:val="21"/>
+          <w:szCs w:val="21"/>
+          <w:lang w:val="en-GB" w:eastAsia="pl-PL"/>
+        </w:rPr>
+        <w:t>"Example answer 2"</w:t>
+      </w:r>
+      <w:r>
+        <w:rPr>
+          <w:rFonts w:ascii="Consolas" w:eastAsia="Times New Roman" w:hAnsi="Consolas" w:cs="Times New Roman"/>
+          <w:color w:val="D4D4D4"/>
+          <w:sz w:val="21"/>
+          <w:szCs w:val="21"/>
+          <w:lang w:val="en-GB" w:eastAsia="pl-PL"/>
+        </w:rPr>
+        <w:t>,</w:t>
       </w:r>
     </w:p>
     <w:p>
@@ -673,7 +701,59 @@
           <w:szCs w:val="21"/>
           <w:lang w:val="en-GB" w:eastAsia="pl-PL"/>
         </w:rPr>
-        <w:t>                },</w:t>
+        <w:t>                    </w:t>
+      </w:r>
+      <w:r>
+        <w:rPr>
+          <w:rFonts w:ascii="Consolas" w:eastAsia="Times New Roman" w:hAnsi="Consolas" w:cs="Times New Roman"/>
+          <w:color w:val="9CDCFE"/>
+          <w:sz w:val="21"/>
+          <w:szCs w:val="21"/>
+          <w:lang w:val="en-GB" w:eastAsia="pl-PL"/>
+        </w:rPr>
+        <w:t>"</w:t>
+      </w:r>
+      <w:proofErr w:type="spellStart"/>
+      <w:r>
+        <w:rPr>
+          <w:rFonts w:ascii="Consolas" w:eastAsia="Times New Roman" w:hAnsi="Consolas" w:cs="Times New Roman"/>
+          <w:color w:val="9CDCFE"/>
+          <w:sz w:val="21"/>
+          <w:szCs w:val="21"/>
+          <w:lang w:val="en-GB" w:eastAsia="pl-PL"/>
+        </w:rPr>
+        <w:t>isTrue</w:t>
+      </w:r>
+      <w:proofErr w:type="spellEnd"/>
+      <w:r>
+        <w:rPr>
+          <w:rFonts w:ascii="Consolas" w:eastAsia="Times New Roman" w:hAnsi="Consolas" w:cs="Times New Roman"/>
+          <w:color w:val="9CDCFE"/>
+          <w:sz w:val="21"/>
+          <w:szCs w:val="21"/>
+          <w:lang w:val="en-GB" w:eastAsia="pl-PL"/>
+        </w:rPr>
+        <w:t>"</w:t>
+      </w:r>
+      <w:r>
+        <w:rPr>
+          <w:rFonts w:ascii="Consolas" w:eastAsia="Times New Roman" w:hAnsi="Consolas" w:cs="Times New Roman"/>
+          <w:color w:val="D4D4D4"/>
+          <w:sz w:val="21"/>
+          <w:szCs w:val="21"/>
+          <w:lang w:val="en-GB" w:eastAsia="pl-PL"/>
+        </w:rPr>
+        <w:t xml:space="preserve">: </w:t>
+      </w:r>
+      <w:r>
+        <w:rPr>
+          <w:rFonts w:ascii="Consolas" w:eastAsia="Times New Roman" w:hAnsi="Consolas" w:cs="Times New Roman"/>
+          <w:color w:val="569CD6"/>
+          <w:sz w:val="21"/>
+          <w:szCs w:val="21"/>
+          <w:lang w:val="en-GB" w:eastAsia="pl-PL"/>
+        </w:rPr>
+        <w:t>false</w:t>
       </w:r>
     </w:p>
     <w:p>
@@ -696,7 +776,7 @@
           <w:szCs w:val="21"/>
           <w:lang w:val="en-GB" w:eastAsia="pl-PL"/>
         </w:rPr>
-        <w:t>                {</w:t>
+        <w:t>                },</w:t>
       </w:r>
     </w:p>
     <w:p>
@@ -719,47 +799,7 @@
           <w:szCs w:val="21"/>
           <w:lang w:val="en-GB" w:eastAsia="pl-PL"/>
         </w:rPr>
-        <w:t>                    </w:t>
-      </w:r>
-      <w:r>
-        <w:rPr>
-          <w:rFonts w:ascii="Consolas" w:eastAsia="Times New Roman" w:hAnsi="Consolas" w:cs="Times New Roman"/>
-          <w:color w:val="9CDCFE"/>
-          <w:sz w:val="21"/>
-          <w:szCs w:val="21"/>
-          <w:lang w:val="en-GB" w:eastAsia="pl-PL"/>
-        </w:rPr>
-        <w:t>"text"</w:t>
-      </w:r>
-      <w:r>
-        <w:rPr>
-          <w:rFonts w:ascii="Consolas" w:eastAsia="Times New Roman" w:hAnsi="Consolas" w:cs="Times New Roman"/>
-          <w:color w:val="D4D4D4"/>
-          <w:sz w:val="21"/>
-          <w:szCs w:val="21"/>
-          <w:lang w:val="en-GB" w:eastAsia="pl-PL"/>
-        </w:rPr>
-        <w:t xml:space="preserve">: </w:t>
-      </w:r>
-      <w:r>
-        <w:rPr>
-          <w:rFonts w:ascii="Consolas" w:eastAsia="Times New Roman" w:hAnsi="Consolas" w:cs="Times New Roman"/>
-          <w:color w:val="CE9178"/>
-          <w:sz w:val="21"/>
-          <w:szCs w:val="21"/>
-          <w:lang w:val="en-GB" w:eastAsia="pl-PL"/>
-        </w:rPr>
-        <w:t>"Example answer 3"</w:t>
-      </w:r>
-      <w:r>
-        <w:rPr>
-          <w:rFonts w:ascii="Consolas" w:eastAsia="Times New Roman" w:hAnsi="Consolas" w:cs="Times New Roman"/>
-          <w:color w:val="D4D4D4"/>
-          <w:sz w:val="21"/>
-          <w:szCs w:val="21"/>
-          <w:lang w:val="en-GB" w:eastAsia="pl-PL"/>
-        </w:rPr>
-        <w:t>,</w:t>
+        <w:t>                {</w:t>
       </w:r>
     </w:p>
     <w:p>
@@ -792,29 +832,7 @@
           <w:szCs w:val="21"/>
           <w:lang w:val="en-GB" w:eastAsia="pl-PL"/>
         </w:rPr>
-        <w:t>"</w:t>
-      </w:r>
-      <w:proofErr w:type="spellStart"/>
-      <w:r>
-        <w:rPr>
-          <w:rFonts w:ascii="Consolas" w:eastAsia="Times New Roman" w:hAnsi="Consolas" w:cs="Times New Roman"/>
-          <w:color w:val="9CDCFE"/>
-          <w:sz w:val="21"/>
-          <w:szCs w:val="21"/>
-          <w:lang w:val="en-GB" w:eastAsia="pl-PL"/>
-        </w:rPr>
-        <w:t>isTrue</w:t>
-      </w:r>
-      <w:proofErr w:type="spellEnd"/>
-      <w:r>
-        <w:rPr>
-          <w:rFonts w:ascii="Consolas" w:eastAsia="Times New Roman" w:hAnsi="Consolas" w:cs="Times New Roman"/>
-          <w:color w:val="9CDCFE"/>
-          <w:sz w:val="21"/>
-          <w:szCs w:val="21"/>
-          <w:lang w:val="en-GB" w:eastAsia="pl-PL"/>
-        </w:rPr>
-        <w:t>"</w:t>
+        <w:t>"text"</w:t>
       </w:r>
       <w:r>
         <w:rPr>
@@ -829,12 +847,22 @@
       <w:r>
         <w:rPr>
           <w:rFonts w:ascii="Consolas" w:eastAsia="Times New Roman" w:hAnsi="Consolas" w:cs="Times New Roman"/>
-          <w:color w:val="569CD6"/>
-          <w:sz w:val="21"/>
-          <w:szCs w:val="21"/>
-          <w:lang w:val="en-GB" w:eastAsia="pl-PL"/>
-        </w:rPr>
-        <w:t>false</w:t>
+          <w:color w:val="CE9178"/>
+          <w:sz w:val="21"/>
+          <w:szCs w:val="21"/>
+          <w:lang w:val="en-GB" w:eastAsia="pl-PL"/>
+        </w:rPr>
+        <w:t>"Example answer 3"</w:t>
+      </w:r>
+      <w:r>
+        <w:rPr>
+          <w:rFonts w:ascii="Consolas" w:eastAsia="Times New Roman" w:hAnsi="Consolas" w:cs="Times New Roman"/>
+          <w:color w:val="D4D4D4"/>
+          <w:sz w:val="21"/>
+          <w:szCs w:val="21"/>
+          <w:lang w:val="en-GB" w:eastAsia="pl-PL"/>
+        </w:rPr>
+        <w:t>,</w:t>
       </w:r>
     </w:p>
     <w:p>
@@ -857,7 +885,59 @@
           <w:szCs w:val="21"/>
           <w:lang w:val="en-GB" w:eastAsia="pl-PL"/>
         </w:rPr>
-        <w:t>                }</w:t>
+        <w:t>                    </w:t>
+      </w:r>
+      <w:r>
+        <w:rPr>
+          <w:rFonts w:ascii="Consolas" w:eastAsia="Times New Roman" w:hAnsi="Consolas" w:cs="Times New Roman"/>
+          <w:color w:val="9CDCFE"/>
+          <w:sz w:val="21"/>
+          <w:szCs w:val="21"/>
+          <w:lang w:val="en-GB" w:eastAsia="pl-PL"/>
+        </w:rPr>
+        <w:t>"</w:t>
+      </w:r>
+      <w:proofErr w:type="spellStart"/>
+      <w:r>
+        <w:rPr>
+          <w:rFonts w:ascii="Consolas" w:eastAsia="Times New Roman" w:hAnsi="Consolas" w:cs="Times New Roman"/>
+          <w:color w:val="9CDCFE"/>
+          <w:sz w:val="21"/>
+          <w:szCs w:val="21"/>
+          <w:lang w:val="en-GB" w:eastAsia="pl-PL"/>
+        </w:rPr>
+        <w:t>isTrue</w:t>
+      </w:r>
+      <w:proofErr w:type="spellEnd"/>
+      <w:r>
+        <w:rPr>
+          <w:rFonts w:ascii="Consolas" w:eastAsia="Times New Roman" w:hAnsi="Consolas" w:cs="Times New Roman"/>
+          <w:color w:val="9CDCFE"/>
+          <w:sz w:val="21"/>
+          <w:szCs w:val="21"/>
+          <w:lang w:val="en-GB" w:eastAsia="pl-PL"/>
+        </w:rPr>
+        <w:t>"</w:t>
+      </w:r>
+      <w:r>
+        <w:rPr>
+          <w:rFonts w:ascii="Consolas" w:eastAsia="Times New Roman" w:hAnsi="Consolas" w:cs="Times New Roman"/>
+          <w:color w:val="D4D4D4"/>
+          <w:sz w:val="21"/>
+          <w:szCs w:val="21"/>
+          <w:lang w:val="en-GB" w:eastAsia="pl-PL"/>
+        </w:rPr>
+        <w:t xml:space="preserve">: </w:t>
+      </w:r>
+      <w:r>
+        <w:rPr>
+          <w:rFonts w:ascii="Consolas" w:eastAsia="Times New Roman" w:hAnsi="Consolas" w:cs="Times New Roman"/>
+          <w:color w:val="569CD6"/>
+          <w:sz w:val="21"/>
+          <w:szCs w:val="21"/>
+          <w:lang w:val="en-GB" w:eastAsia="pl-PL"/>
+        </w:rPr>
+        <w:t>false</w:t>
       </w:r>
     </w:p>
     <w:p>
@@ -880,7 +960,7 @@
           <w:szCs w:val="21"/>
           <w:lang w:val="en-GB" w:eastAsia="pl-PL"/>
         </w:rPr>
-        <w:t>            ]</w:t>
+        <w:t>                }</w:t>
       </w:r>
     </w:p>
     <w:p>
@@ -903,7 +983,7 @@
           <w:szCs w:val="21"/>
           <w:lang w:val="en-GB" w:eastAsia="pl-PL"/>
         </w:rPr>
-        <w:t>        },</w:t>
+        <w:t>            ]</w:t>
       </w:r>
     </w:p>
     <w:p>
@@ -926,7 +1006,7 @@
           <w:szCs w:val="21"/>
           <w:lang w:val="en-GB" w:eastAsia="pl-PL"/>
         </w:rPr>
-        <w:t>        {</w:t>
+        <w:t>        },</w:t>
       </w:r>
     </w:p>
     <w:p>
@@ -949,47 +1029,7 @@
           <w:szCs w:val="21"/>
           <w:lang w:val="en-GB" w:eastAsia="pl-PL"/>
         </w:rPr>
-        <w:t>        </w:t>
-      </w:r>
-      <w:r>
-        <w:rPr>
-          <w:rFonts w:ascii="Consolas" w:eastAsia="Times New Roman" w:hAnsi="Consolas" w:cs="Times New Roman"/>
-          <w:color w:val="9CDCFE"/>
-          <w:sz w:val="21"/>
-          <w:szCs w:val="21"/>
-          <w:lang w:val="en-GB" w:eastAsia="pl-PL"/>
-        </w:rPr>
-        <w:t>"question"</w:t>
-      </w:r>
-      <w:r>
-        <w:rPr>
-          <w:rFonts w:ascii="Consolas" w:eastAsia="Times New Roman" w:hAnsi="Consolas" w:cs="Times New Roman"/>
-          <w:color w:val="D4D4D4"/>
-          <w:sz w:val="21"/>
-          <w:szCs w:val="21"/>
-          <w:lang w:val="en-GB" w:eastAsia="pl-PL"/>
-        </w:rPr>
-        <w:t xml:space="preserve">: </w:t>
-      </w:r>
-      <w:r>
-        <w:rPr>
-          <w:rFonts w:ascii="Consolas" w:eastAsia="Times New Roman" w:hAnsi="Consolas" w:cs="Times New Roman"/>
-          <w:color w:val="CE9178"/>
-          <w:sz w:val="21"/>
-          <w:szCs w:val="21"/>
-          <w:lang w:val="en-GB" w:eastAsia="pl-PL"/>
-        </w:rPr>
-        <w:t>"Example question 2"</w:t>
-      </w:r>
-      <w:r>
-        <w:rPr>
-          <w:rFonts w:ascii="Consolas" w:eastAsia="Times New Roman" w:hAnsi="Consolas" w:cs="Times New Roman"/>
-          <w:color w:val="D4D4D4"/>
-          <w:sz w:val="21"/>
-          <w:szCs w:val="21"/>
-          <w:lang w:val="en-GB" w:eastAsia="pl-PL"/>
-        </w:rPr>
-        <w:t>,</w:t>
+        <w:t>        {</w:t>
       </w:r>
     </w:p>
     <w:p>
@@ -1012,7 +1052,17 @@
           <w:szCs w:val="21"/>
           <w:lang w:val="en-GB" w:eastAsia="pl-PL"/>
         </w:rPr>
-        <w:t>            </w:t>
+        <w:t>        </w:t>
+      </w:r>
+      <w:r>
+        <w:rPr>
+          <w:rFonts w:ascii="Consolas" w:eastAsia="Times New Roman" w:hAnsi="Consolas" w:cs="Times New Roman"/>
+          <w:color w:val="D4D4D4"/>
+          <w:sz w:val="21"/>
+          <w:szCs w:val="21"/>
+          <w:lang w:val="en-GB" w:eastAsia="pl-PL"/>
+        </w:rPr>
+        <w:tab/>
       </w:r>
       <w:r>
         <w:rPr>
@@ -1022,17 +1072,37 @@
           <w:szCs w:val="21"/>
           <w:lang w:val="en-GB" w:eastAsia="pl-PL"/>
         </w:rPr>
-        <w:t>"answers"</w:t>
-      </w:r>
-      <w:r>
-        <w:rPr>
-          <w:rFonts w:ascii="Consolas" w:eastAsia="Times New Roman" w:hAnsi="Consolas" w:cs="Times New Roman"/>
-          <w:color w:val="D4D4D4"/>
-          <w:sz w:val="21"/>
-          <w:szCs w:val="21"/>
-          <w:lang w:val="en-GB" w:eastAsia="pl-PL"/>
-        </w:rPr>
-        <w:t>: [</w:t>
+        <w:t>"question"</w:t>
+      </w:r>
+      <w:r>
+        <w:rPr>
+          <w:rFonts w:ascii="Consolas" w:eastAsia="Times New Roman" w:hAnsi="Consolas" w:cs="Times New Roman"/>
+          <w:color w:val="D4D4D4"/>
+          <w:sz w:val="21"/>
+          <w:szCs w:val="21"/>
+          <w:lang w:val="en-GB" w:eastAsia="pl-PL"/>
+        </w:rPr>
+        <w:t xml:space="preserve">: </w:t>
+      </w:r>
+      <w:r>
+        <w:rPr>
+          <w:rFonts w:ascii="Consolas" w:eastAsia="Times New Roman" w:hAnsi="Consolas" w:cs="Times New Roman"/>
+          <w:color w:val="CE9178"/>
+          <w:sz w:val="21"/>
+          <w:szCs w:val="21"/>
+          <w:lang w:val="en-GB" w:eastAsia="pl-PL"/>
+        </w:rPr>
+        <w:t>"Example question 2"</w:t>
+      </w:r>
+      <w:r>
+        <w:rPr>
+          <w:rFonts w:ascii="Consolas" w:eastAsia="Times New Roman" w:hAnsi="Consolas" w:cs="Times New Roman"/>
+          <w:color w:val="D4D4D4"/>
+          <w:sz w:val="21"/>
+          <w:szCs w:val="21"/>
+          <w:lang w:val="en-GB" w:eastAsia="pl-PL"/>
+        </w:rPr>
+        <w:t>,</w:t>
       </w:r>
     </w:p>
     <w:p>
@@ -1055,7 +1125,77 @@
           <w:szCs w:val="21"/>
           <w:lang w:val="en-GB" w:eastAsia="pl-PL"/>
         </w:rPr>
-        <w:t>                {</w:t>
+        <w:tab/>
+      </w:r>
+      <w:r>
+        <w:rPr>
+          <w:rFonts w:ascii="Consolas" w:eastAsia="Times New Roman" w:hAnsi="Consolas" w:cs="Times New Roman"/>
+          <w:color w:val="D4D4D4"/>
+          <w:sz w:val="21"/>
+          <w:szCs w:val="21"/>
+          <w:lang w:val="en-GB" w:eastAsia="pl-PL"/>
+        </w:rPr>
+        <w:tab/>
+      </w:r>
+      <w:r>
+        <w:rPr>
+          <w:rFonts w:ascii="Consolas" w:eastAsia="Times New Roman" w:hAnsi="Consolas" w:cs="Times New Roman"/>
+          <w:color w:val="9CDCFE"/>
+          <w:sz w:val="21"/>
+          <w:szCs w:val="21"/>
+          <w:lang w:val="en-GB" w:eastAsia="pl-PL"/>
+        </w:rPr>
+        <w:t>"</w:t>
+      </w:r>
+      <w:r>
+        <w:rPr>
+          <w:rFonts w:ascii="Consolas" w:eastAsia="Times New Roman" w:hAnsi="Consolas" w:cs="Times New Roman"/>
+          <w:color w:val="9CDCFE"/>
+          <w:sz w:val="21"/>
+          <w:szCs w:val="21"/>
+          <w:lang w:val="en-GB" w:eastAsia="pl-PL"/>
+        </w:rPr>
+        <w:t>points</w:t>
+      </w:r>
+      <w:r>
+        <w:rPr>
+          <w:rFonts w:ascii="Consolas" w:eastAsia="Times New Roman" w:hAnsi="Consolas" w:cs="Times New Roman"/>
+          <w:color w:val="9CDCFE"/>
+          <w:sz w:val="21"/>
+          <w:szCs w:val="21"/>
+          <w:lang w:val="en-GB" w:eastAsia="pl-PL"/>
+        </w:rPr>
+        <w:t>"</w:t>
+      </w:r>
+      <w:r>
+        <w:rPr>
+          <w:rFonts w:ascii="Consolas" w:eastAsia="Times New Roman" w:hAnsi="Consolas" w:cs="Times New Roman"/>
+          <w:color w:val="D4D4D4"/>
+          <w:sz w:val="21"/>
+          <w:szCs w:val="21"/>
+          <w:lang w:val="en-GB" w:eastAsia="pl-PL"/>
+        </w:rPr>
+        <w:t xml:space="preserve">: </w:t>
+      </w:r>
+      <w:r>
+        <w:rPr>
+          <w:rFonts w:ascii="Consolas" w:eastAsia="Times New Roman" w:hAnsi="Consolas" w:cs="Times New Roman"/>
+          <w:color w:val="9BBB59" w:themeColor="accent3"/>
+          <w:sz w:val="21"/>
+          <w:szCs w:val="21"/>
+          <w:lang w:val="en-GB" w:eastAsia="pl-PL"/>
+        </w:rPr>
+        <w:t>2</w:t>
+      </w:r>
+      <w:r>
+        <w:rPr>
+          <w:rFonts w:ascii="Consolas" w:eastAsia="Times New Roman" w:hAnsi="Consolas" w:cs="Times New Roman"/>
+          <w:color w:val="D4D4D4"/>
+          <w:sz w:val="21"/>
+          <w:szCs w:val="21"/>
+          <w:lang w:val="en-GB" w:eastAsia="pl-PL"/>
+        </w:rPr>
+        <w:t>,</w:t>
       </w:r>
     </w:p>
     <w:p>
@@ -1078,7 +1218,7 @@
           <w:szCs w:val="21"/>
           <w:lang w:val="en-GB" w:eastAsia="pl-PL"/>
         </w:rPr>
-        <w:t>                    </w:t>
+        <w:t>            </w:t>
       </w:r>
       <w:r>
         <w:rPr>
@@ -1088,37 +1228,17 @@
           <w:szCs w:val="21"/>
           <w:lang w:val="en-GB" w:eastAsia="pl-PL"/>
         </w:rPr>
-        <w:t>"text"</w:t>
-      </w:r>
-      <w:r>
-        <w:rPr>
-          <w:rFonts w:ascii="Consolas" w:eastAsia="Times New Roman" w:hAnsi="Consolas" w:cs="Times New Roman"/>
-          <w:color w:val="D4D4D4"/>
-          <w:sz w:val="21"/>
-          <w:szCs w:val="21"/>
-          <w:lang w:val="en-GB" w:eastAsia="pl-PL"/>
-        </w:rPr>
-        <w:t xml:space="preserve">: </w:t>
-      </w:r>
-      <w:r>
-        <w:rPr>
-          <w:rFonts w:ascii="Consolas" w:eastAsia="Times New Roman" w:hAnsi="Consolas" w:cs="Times New Roman"/>
-          <w:color w:val="CE9178"/>
-          <w:sz w:val="21"/>
-          <w:szCs w:val="21"/>
-          <w:lang w:val="en-GB" w:eastAsia="pl-PL"/>
-        </w:rPr>
-        <w:t>"Example answer 1"</w:t>
-      </w:r>
-      <w:r>
-        <w:rPr>
-          <w:rFonts w:ascii="Consolas" w:eastAsia="Times New Roman" w:hAnsi="Consolas" w:cs="Times New Roman"/>
-          <w:color w:val="D4D4D4"/>
-          <w:sz w:val="21"/>
-          <w:szCs w:val="21"/>
-          <w:lang w:val="en-GB" w:eastAsia="pl-PL"/>
-        </w:rPr>
-        <w:t>,</w:t>
+        <w:t>"answers"</w:t>
+      </w:r>
+      <w:r>
+        <w:rPr>
+          <w:rFonts w:ascii="Consolas" w:eastAsia="Times New Roman" w:hAnsi="Consolas" w:cs="Times New Roman"/>
+          <w:color w:val="D4D4D4"/>
+          <w:sz w:val="21"/>
+          <w:szCs w:val="21"/>
+          <w:lang w:val="en-GB" w:eastAsia="pl-PL"/>
+        </w:rPr>
+        <w:t>: [</w:t>
       </w:r>
     </w:p>
     <w:p>
@@ -1141,59 +1261,7 @@
           <w:szCs w:val="21"/>
           <w:lang w:val="en-GB" w:eastAsia="pl-PL"/>
         </w:rPr>
-        <w:t>                    </w:t>
-      </w:r>
-      <w:r>
-        <w:rPr>
-          <w:rFonts w:ascii="Consolas" w:eastAsia="Times New Roman" w:hAnsi="Consolas" w:cs="Times New Roman"/>
-          <w:color w:val="9CDCFE"/>
-          <w:sz w:val="21"/>
-          <w:szCs w:val="21"/>
-          <w:lang w:val="en-GB" w:eastAsia="pl-PL"/>
-        </w:rPr>
-        <w:t>"</w:t>
-      </w:r>
-      <w:proofErr w:type="spellStart"/>
-      <w:r>
-        <w:rPr>
-          <w:rFonts w:ascii="Consolas" w:eastAsia="Times New Roman" w:hAnsi="Consolas" w:cs="Times New Roman"/>
-          <w:color w:val="9CDCFE"/>
-          <w:sz w:val="21"/>
-          <w:szCs w:val="21"/>
-          <w:lang w:val="en-GB" w:eastAsia="pl-PL"/>
-        </w:rPr>
-        <w:t>isTrue</w:t>
-      </w:r>
-      <w:proofErr w:type="spellEnd"/>
-      <w:r>
-        <w:rPr>
-          <w:rFonts w:ascii="Consolas" w:eastAsia="Times New Roman" w:hAnsi="Consolas" w:cs="Times New Roman"/>
-          <w:color w:val="9CDCFE"/>
-          <w:sz w:val="21"/>
-          <w:szCs w:val="21"/>
-          <w:lang w:val="en-GB" w:eastAsia="pl-PL"/>
-        </w:rPr>
-        <w:t>"</w:t>
-      </w:r>
-      <w:r>
-        <w:rPr>
-          <w:rFonts w:ascii="Consolas" w:eastAsia="Times New Roman" w:hAnsi="Consolas" w:cs="Times New Roman"/>
-          <w:color w:val="D4D4D4"/>
-          <w:sz w:val="21"/>
-          <w:szCs w:val="21"/>
-          <w:lang w:val="en-GB" w:eastAsia="pl-PL"/>
-        </w:rPr>
-        <w:t xml:space="preserve">: </w:t>
-      </w:r>
-      <w:r>
-        <w:rPr>
-          <w:rFonts w:ascii="Consolas" w:eastAsia="Times New Roman" w:hAnsi="Consolas" w:cs="Times New Roman"/>
-          <w:color w:val="569CD6"/>
-          <w:sz w:val="21"/>
-          <w:szCs w:val="21"/>
-          <w:lang w:val="en-GB" w:eastAsia="pl-PL"/>
-        </w:rPr>
-        <w:t>false</w:t>
+        <w:t>                {</w:t>
       </w:r>
     </w:p>
     <w:p>
@@ -1216,7 +1284,47 @@
           <w:szCs w:val="21"/>
           <w:lang w:val="en-GB" w:eastAsia="pl-PL"/>
         </w:rPr>
-        <w:t>                },</w:t>
+        <w:t>                    </w:t>
+      </w:r>
+      <w:r>
+        <w:rPr>
+          <w:rFonts w:ascii="Consolas" w:eastAsia="Times New Roman" w:hAnsi="Consolas" w:cs="Times New Roman"/>
+          <w:color w:val="9CDCFE"/>
+          <w:sz w:val="21"/>
+          <w:szCs w:val="21"/>
+          <w:lang w:val="en-GB" w:eastAsia="pl-PL"/>
+        </w:rPr>
+        <w:t>"text"</w:t>
+      </w:r>
+      <w:r>
+        <w:rPr>
+          <w:rFonts w:ascii="Consolas" w:eastAsia="Times New Roman" w:hAnsi="Consolas" w:cs="Times New Roman"/>
+          <w:color w:val="D4D4D4"/>
+          <w:sz w:val="21"/>
+          <w:szCs w:val="21"/>
+          <w:lang w:val="en-GB" w:eastAsia="pl-PL"/>
+        </w:rPr>
+        <w:t xml:space="preserve">: </w:t>
+      </w:r>
+      <w:r>
+        <w:rPr>
+          <w:rFonts w:ascii="Consolas" w:eastAsia="Times New Roman" w:hAnsi="Consolas" w:cs="Times New Roman"/>
+          <w:color w:val="CE9178"/>
+          <w:sz w:val="21"/>
+          <w:szCs w:val="21"/>
+          <w:lang w:val="en-GB" w:eastAsia="pl-PL"/>
+        </w:rPr>
+        <w:t>"Example answer 1"</w:t>
+      </w:r>
+      <w:r>
+        <w:rPr>
+          <w:rFonts w:ascii="Consolas" w:eastAsia="Times New Roman" w:hAnsi="Consolas" w:cs="Times New Roman"/>
+          <w:color w:val="D4D4D4"/>
+          <w:sz w:val="21"/>
+          <w:szCs w:val="21"/>
+          <w:lang w:val="en-GB" w:eastAsia="pl-PL"/>
+        </w:rPr>
+        <w:t>,</w:t>
       </w:r>
     </w:p>
     <w:p>
@@ -1239,7 +1347,59 @@
           <w:szCs w:val="21"/>
           <w:lang w:val="en-GB" w:eastAsia="pl-PL"/>
         </w:rPr>
-        <w:t>                {</w:t>
+        <w:t>                    </w:t>
+      </w:r>
+      <w:r>
+        <w:rPr>
+          <w:rFonts w:ascii="Consolas" w:eastAsia="Times New Roman" w:hAnsi="Consolas" w:cs="Times New Roman"/>
+          <w:color w:val="9CDCFE"/>
+          <w:sz w:val="21"/>
+          <w:szCs w:val="21"/>
+          <w:lang w:val="en-GB" w:eastAsia="pl-PL"/>
+        </w:rPr>
+        <w:t>"</w:t>
+      </w:r>
+      <w:proofErr w:type="spellStart"/>
+      <w:r>
+        <w:rPr>
+          <w:rFonts w:ascii="Consolas" w:eastAsia="Times New Roman" w:hAnsi="Consolas" w:cs="Times New Roman"/>
+          <w:color w:val="9CDCFE"/>
+          <w:sz w:val="21"/>
+          <w:szCs w:val="21"/>
+          <w:lang w:val="en-GB" w:eastAsia="pl-PL"/>
+        </w:rPr>
+        <w:t>isTrue</w:t>
+      </w:r>
+      <w:proofErr w:type="spellEnd"/>
+      <w:r>
+        <w:rPr>
+          <w:rFonts w:ascii="Consolas" w:eastAsia="Times New Roman" w:hAnsi="Consolas" w:cs="Times New Roman"/>
+          <w:color w:val="9CDCFE"/>
+          <w:sz w:val="21"/>
+          <w:szCs w:val="21"/>
+          <w:lang w:val="en-GB" w:eastAsia="pl-PL"/>
+        </w:rPr>
+        <w:t>"</w:t>
+      </w:r>
+      <w:r>
+        <w:rPr>
+          <w:rFonts w:ascii="Consolas" w:eastAsia="Times New Roman" w:hAnsi="Consolas" w:cs="Times New Roman"/>
+          <w:color w:val="D4D4D4"/>
+          <w:sz w:val="21"/>
+          <w:szCs w:val="21"/>
+          <w:lang w:val="en-GB" w:eastAsia="pl-PL"/>
+        </w:rPr>
+        <w:t xml:space="preserve">: </w:t>
+      </w:r>
+      <w:r>
+        <w:rPr>
+          <w:rFonts w:ascii="Consolas" w:eastAsia="Times New Roman" w:hAnsi="Consolas" w:cs="Times New Roman"/>
+          <w:color w:val="569CD6"/>
+          <w:sz w:val="21"/>
+          <w:szCs w:val="21"/>
+          <w:lang w:val="en-GB" w:eastAsia="pl-PL"/>
+        </w:rPr>
+        <w:t>false</w:t>
       </w:r>
     </w:p>
     <w:p>
@@ -1262,47 +1422,7 @@
           <w:szCs w:val="21"/>
           <w:lang w:val="en-GB" w:eastAsia="pl-PL"/>
         </w:rPr>
-        <w:t>                    </w:t>
-      </w:r>
-      <w:r>
-        <w:rPr>
-          <w:rFonts w:ascii="Consolas" w:eastAsia="Times New Roman" w:hAnsi="Consolas" w:cs="Times New Roman"/>
-          <w:color w:val="9CDCFE"/>
-          <w:sz w:val="21"/>
-          <w:szCs w:val="21"/>
-          <w:lang w:val="en-GB" w:eastAsia="pl-PL"/>
-        </w:rPr>
-        <w:t>"text"</w:t>
-      </w:r>
-      <w:r>
-        <w:rPr>
-          <w:rFonts w:ascii="Consolas" w:eastAsia="Times New Roman" w:hAnsi="Consolas" w:cs="Times New Roman"/>
-          <w:color w:val="D4D4D4"/>
-          <w:sz w:val="21"/>
-          <w:szCs w:val="21"/>
-          <w:lang w:val="en-GB" w:eastAsia="pl-PL"/>
-        </w:rPr>
-        <w:t xml:space="preserve">: </w:t>
-      </w:r>
-      <w:r>
-        <w:rPr>
-          <w:rFonts w:ascii="Consolas" w:eastAsia="Times New Roman" w:hAnsi="Consolas" w:cs="Times New Roman"/>
-          <w:color w:val="CE9178"/>
-          <w:sz w:val="21"/>
-          <w:szCs w:val="21"/>
-          <w:lang w:val="en-GB" w:eastAsia="pl-PL"/>
-        </w:rPr>
-        <w:t>"Example answer 2"</w:t>
-      </w:r>
-      <w:r>
-        <w:rPr>
-          <w:rFonts w:ascii="Consolas" w:eastAsia="Times New Roman" w:hAnsi="Consolas" w:cs="Times New Roman"/>
-          <w:color w:val="D4D4D4"/>
-          <w:sz w:val="21"/>
-          <w:szCs w:val="21"/>
-          <w:lang w:val="en-GB" w:eastAsia="pl-PL"/>
-        </w:rPr>
-        <w:t>,</w:t>
+        <w:t>                },</w:t>
       </w:r>
     </w:p>
     <w:p>
@@ -1325,59 +1445,7 @@
           <w:szCs w:val="21"/>
           <w:lang w:val="en-GB" w:eastAsia="pl-PL"/>
         </w:rPr>
-        <w:t>                    </w:t>
-      </w:r>
-      <w:r>
-        <w:rPr>
-          <w:rFonts w:ascii="Consolas" w:eastAsia="Times New Roman" w:hAnsi="Consolas" w:cs="Times New Roman"/>
-          <w:color w:val="9CDCFE"/>
-          <w:sz w:val="21"/>
-          <w:szCs w:val="21"/>
-          <w:lang w:val="en-GB" w:eastAsia="pl-PL"/>
-        </w:rPr>
-        <w:t>"</w:t>
-      </w:r>
-      <w:proofErr w:type="spellStart"/>
-      <w:r>
-        <w:rPr>
-          <w:rFonts w:ascii="Consolas" w:eastAsia="Times New Roman" w:hAnsi="Consolas" w:cs="Times New Roman"/>
-          <w:color w:val="9CDCFE"/>
-          <w:sz w:val="21"/>
-          <w:szCs w:val="21"/>
-          <w:lang w:val="en-GB" w:eastAsia="pl-PL"/>
-        </w:rPr>
-        <w:t>isTrue</w:t>
-      </w:r>
-      <w:proofErr w:type="spellEnd"/>
-      <w:r>
-        <w:rPr>
-          <w:rFonts w:ascii="Consolas" w:eastAsia="Times New Roman" w:hAnsi="Consolas" w:cs="Times New Roman"/>
-          <w:color w:val="9CDCFE"/>
-          <w:sz w:val="21"/>
-          <w:szCs w:val="21"/>
-          <w:lang w:val="en-GB" w:eastAsia="pl-PL"/>
-        </w:rPr>
-        <w:t>"</w:t>
-      </w:r>
-      <w:r>
-        <w:rPr>
-          <w:rFonts w:ascii="Consolas" w:eastAsia="Times New Roman" w:hAnsi="Consolas" w:cs="Times New Roman"/>
-          <w:color w:val="D4D4D4"/>
-          <w:sz w:val="21"/>
-          <w:szCs w:val="21"/>
-          <w:lang w:val="en-GB" w:eastAsia="pl-PL"/>
-        </w:rPr>
-        <w:t xml:space="preserve">: </w:t>
-      </w:r>
-      <w:r>
-        <w:rPr>
-          <w:rFonts w:ascii="Consolas" w:eastAsia="Times New Roman" w:hAnsi="Consolas" w:cs="Times New Roman"/>
-          <w:color w:val="569CD6"/>
-          <w:sz w:val="21"/>
-          <w:szCs w:val="21"/>
-          <w:lang w:val="en-GB" w:eastAsia="pl-PL"/>
-        </w:rPr>
-        <w:t>false</w:t>
+        <w:t>                {</w:t>
       </w:r>
     </w:p>
     <w:p>
@@ -1400,7 +1468,47 @@
           <w:szCs w:val="21"/>
           <w:lang w:val="en-GB" w:eastAsia="pl-PL"/>
         </w:rPr>
-        <w:t>                },</w:t>
+        <w:t>                    </w:t>
+      </w:r>
+      <w:r>
+        <w:rPr>
+          <w:rFonts w:ascii="Consolas" w:eastAsia="Times New Roman" w:hAnsi="Consolas" w:cs="Times New Roman"/>
+          <w:color w:val="9CDCFE"/>
+          <w:sz w:val="21"/>
+          <w:szCs w:val="21"/>
+          <w:lang w:val="en-GB" w:eastAsia="pl-PL"/>
+        </w:rPr>
+        <w:t>"text"</w:t>
+      </w:r>
+      <w:r>
+        <w:rPr>
+          <w:rFonts w:ascii="Consolas" w:eastAsia="Times New Roman" w:hAnsi="Consolas" w:cs="Times New Roman"/>
+          <w:color w:val="D4D4D4"/>
+          <w:sz w:val="21"/>
+          <w:szCs w:val="21"/>
+          <w:lang w:val="en-GB" w:eastAsia="pl-PL"/>
+        </w:rPr>
+        <w:t xml:space="preserve">: </w:t>
+      </w:r>
+      <w:r>
+        <w:rPr>
+          <w:rFonts w:ascii="Consolas" w:eastAsia="Times New Roman" w:hAnsi="Consolas" w:cs="Times New Roman"/>
+          <w:color w:val="CE9178"/>
+          <w:sz w:val="21"/>
+          <w:szCs w:val="21"/>
+          <w:lang w:val="en-GB" w:eastAsia="pl-PL"/>
+        </w:rPr>
+        <w:t>"Example answer 2"</w:t>
+      </w:r>
+      <w:r>
+        <w:rPr>
+          <w:rFonts w:ascii="Consolas" w:eastAsia="Times New Roman" w:hAnsi="Consolas" w:cs="Times New Roman"/>
+          <w:color w:val="D4D4D4"/>
+          <w:sz w:val="21"/>
+          <w:szCs w:val="21"/>
+          <w:lang w:val="en-GB" w:eastAsia="pl-PL"/>
+        </w:rPr>
+        <w:t>,</w:t>
       </w:r>
     </w:p>
     <w:p>
@@ -1424,7 +1532,59 @@
           <w:lang w:val="en-GB" w:eastAsia="pl-PL"/>
         </w:rPr>
         <w:lastRenderedPageBreak/>
-        <w:t>                {</w:t>
+        <w:t>                    </w:t>
+      </w:r>
+      <w:r>
+        <w:rPr>
+          <w:rFonts w:ascii="Consolas" w:eastAsia="Times New Roman" w:hAnsi="Consolas" w:cs="Times New Roman"/>
+          <w:color w:val="9CDCFE"/>
+          <w:sz w:val="21"/>
+          <w:szCs w:val="21"/>
+          <w:lang w:val="en-GB" w:eastAsia="pl-PL"/>
+        </w:rPr>
+        <w:t>"</w:t>
+      </w:r>
+      <w:proofErr w:type="spellStart"/>
+      <w:r>
+        <w:rPr>
+          <w:rFonts w:ascii="Consolas" w:eastAsia="Times New Roman" w:hAnsi="Consolas" w:cs="Times New Roman"/>
+          <w:color w:val="9CDCFE"/>
+          <w:sz w:val="21"/>
+          <w:szCs w:val="21"/>
+          <w:lang w:val="en-GB" w:eastAsia="pl-PL"/>
+        </w:rPr>
+        <w:t>isTrue</w:t>
+      </w:r>
+      <w:proofErr w:type="spellEnd"/>
+      <w:r>
+        <w:rPr>
+          <w:rFonts w:ascii="Consolas" w:eastAsia="Times New Roman" w:hAnsi="Consolas" w:cs="Times New Roman"/>
+          <w:color w:val="9CDCFE"/>
+          <w:sz w:val="21"/>
+          <w:szCs w:val="21"/>
+          <w:lang w:val="en-GB" w:eastAsia="pl-PL"/>
+        </w:rPr>
+        <w:t>"</w:t>
+      </w:r>
+      <w:r>
+        <w:rPr>
+          <w:rFonts w:ascii="Consolas" w:eastAsia="Times New Roman" w:hAnsi="Consolas" w:cs="Times New Roman"/>
+          <w:color w:val="D4D4D4"/>
+          <w:sz w:val="21"/>
+          <w:szCs w:val="21"/>
+          <w:lang w:val="en-GB" w:eastAsia="pl-PL"/>
+        </w:rPr>
+        <w:t xml:space="preserve">: </w:t>
+      </w:r>
+      <w:r>
+        <w:rPr>
+          <w:rFonts w:ascii="Consolas" w:eastAsia="Times New Roman" w:hAnsi="Consolas" w:cs="Times New Roman"/>
+          <w:color w:val="569CD6"/>
+          <w:sz w:val="21"/>
+          <w:szCs w:val="21"/>
+          <w:lang w:val="en-GB" w:eastAsia="pl-PL"/>
+        </w:rPr>
+        <w:t>false</w:t>
       </w:r>
     </w:p>
     <w:p>
@@ -1447,47 +1607,7 @@
           <w:szCs w:val="21"/>
           <w:lang w:val="en-GB" w:eastAsia="pl-PL"/>
         </w:rPr>
-        <w:t>                    </w:t>
-      </w:r>
-      <w:r>
-        <w:rPr>
-          <w:rFonts w:ascii="Consolas" w:eastAsia="Times New Roman" w:hAnsi="Consolas" w:cs="Times New Roman"/>
-          <w:color w:val="9CDCFE"/>
-          <w:sz w:val="21"/>
-          <w:szCs w:val="21"/>
-          <w:lang w:val="en-GB" w:eastAsia="pl-PL"/>
-        </w:rPr>
-        <w:t>"text"</w:t>
-      </w:r>
-      <w:r>
-        <w:rPr>
-          <w:rFonts w:ascii="Consolas" w:eastAsia="Times New Roman" w:hAnsi="Consolas" w:cs="Times New Roman"/>
-          <w:color w:val="D4D4D4"/>
-          <w:sz w:val="21"/>
-          <w:szCs w:val="21"/>
-          <w:lang w:val="en-GB" w:eastAsia="pl-PL"/>
-        </w:rPr>
-        <w:t xml:space="preserve">: </w:t>
-      </w:r>
-      <w:r>
-        <w:rPr>
-          <w:rFonts w:ascii="Consolas" w:eastAsia="Times New Roman" w:hAnsi="Consolas" w:cs="Times New Roman"/>
-          <w:color w:val="CE9178"/>
-          <w:sz w:val="21"/>
-          <w:szCs w:val="21"/>
-          <w:lang w:val="en-GB" w:eastAsia="pl-PL"/>
-        </w:rPr>
-        <w:t>"Example answer 3"</w:t>
-      </w:r>
-      <w:r>
-        <w:rPr>
-          <w:rFonts w:ascii="Consolas" w:eastAsia="Times New Roman" w:hAnsi="Consolas" w:cs="Times New Roman"/>
-          <w:color w:val="D4D4D4"/>
-          <w:sz w:val="21"/>
-          <w:szCs w:val="21"/>
-          <w:lang w:val="en-GB" w:eastAsia="pl-PL"/>
-        </w:rPr>
-        <w:t>,</w:t>
+        <w:t>                },</w:t>
       </w:r>
     </w:p>
     <w:p>
@@ -1510,59 +1630,7 @@
           <w:szCs w:val="21"/>
           <w:lang w:val="en-GB" w:eastAsia="pl-PL"/>
         </w:rPr>
-        <w:t>                    </w:t>
-      </w:r>
-      <w:r>
-        <w:rPr>
-          <w:rFonts w:ascii="Consolas" w:eastAsia="Times New Roman" w:hAnsi="Consolas" w:cs="Times New Roman"/>
-          <w:color w:val="9CDCFE"/>
-          <w:sz w:val="21"/>
-          <w:szCs w:val="21"/>
-          <w:lang w:val="en-GB" w:eastAsia="pl-PL"/>
-        </w:rPr>
-        <w:t>"</w:t>
-      </w:r>
-      <w:proofErr w:type="spellStart"/>
-      <w:r>
-        <w:rPr>
-          <w:rFonts w:ascii="Consolas" w:eastAsia="Times New Roman" w:hAnsi="Consolas" w:cs="Times New Roman"/>
-          <w:color w:val="9CDCFE"/>
-          <w:sz w:val="21"/>
-          <w:szCs w:val="21"/>
-          <w:lang w:val="en-GB" w:eastAsia="pl-PL"/>
-        </w:rPr>
-        <w:t>isTrue</w:t>
-      </w:r>
-      <w:proofErr w:type="spellEnd"/>
-      <w:r>
-        <w:rPr>
-          <w:rFonts w:ascii="Consolas" w:eastAsia="Times New Roman" w:hAnsi="Consolas" w:cs="Times New Roman"/>
-          <w:color w:val="9CDCFE"/>
-          <w:sz w:val="21"/>
-          <w:szCs w:val="21"/>
-          <w:lang w:val="en-GB" w:eastAsia="pl-PL"/>
-        </w:rPr>
-        <w:t>"</w:t>
-      </w:r>
-      <w:r>
-        <w:rPr>
-          <w:rFonts w:ascii="Consolas" w:eastAsia="Times New Roman" w:hAnsi="Consolas" w:cs="Times New Roman"/>
-          <w:color w:val="D4D4D4"/>
-          <w:sz w:val="21"/>
-          <w:szCs w:val="21"/>
-          <w:lang w:val="en-GB" w:eastAsia="pl-PL"/>
-        </w:rPr>
-        <w:t xml:space="preserve">: </w:t>
-      </w:r>
-      <w:r>
-        <w:rPr>
-          <w:rFonts w:ascii="Consolas" w:eastAsia="Times New Roman" w:hAnsi="Consolas" w:cs="Times New Roman"/>
-          <w:color w:val="569CD6"/>
-          <w:sz w:val="21"/>
-          <w:szCs w:val="21"/>
-          <w:lang w:val="en-GB" w:eastAsia="pl-PL"/>
-        </w:rPr>
-        <w:t>true</w:t>
+        <w:t>                {</w:t>
       </w:r>
     </w:p>
     <w:p>
@@ -1585,7 +1653,47 @@
           <w:szCs w:val="21"/>
           <w:lang w:val="en-GB" w:eastAsia="pl-PL"/>
         </w:rPr>
-        <w:t>                },</w:t>
+        <w:t>                    </w:t>
+      </w:r>
+      <w:r>
+        <w:rPr>
+          <w:rFonts w:ascii="Consolas" w:eastAsia="Times New Roman" w:hAnsi="Consolas" w:cs="Times New Roman"/>
+          <w:color w:val="9CDCFE"/>
+          <w:sz w:val="21"/>
+          <w:szCs w:val="21"/>
+          <w:lang w:val="en-GB" w:eastAsia="pl-PL"/>
+        </w:rPr>
+        <w:t>"text"</w:t>
+      </w:r>
+      <w:r>
+        <w:rPr>
+          <w:rFonts w:ascii="Consolas" w:eastAsia="Times New Roman" w:hAnsi="Consolas" w:cs="Times New Roman"/>
+          <w:color w:val="D4D4D4"/>
+          <w:sz w:val="21"/>
+          <w:szCs w:val="21"/>
+          <w:lang w:val="en-GB" w:eastAsia="pl-PL"/>
+        </w:rPr>
+        <w:t xml:space="preserve">: </w:t>
+      </w:r>
+      <w:r>
+        <w:rPr>
+          <w:rFonts w:ascii="Consolas" w:eastAsia="Times New Roman" w:hAnsi="Consolas" w:cs="Times New Roman"/>
+          <w:color w:val="CE9178"/>
+          <w:sz w:val="21"/>
+          <w:szCs w:val="21"/>
+          <w:lang w:val="en-GB" w:eastAsia="pl-PL"/>
+        </w:rPr>
+        <w:t>"Example answer 3"</w:t>
+      </w:r>
+      <w:r>
+        <w:rPr>
+          <w:rFonts w:ascii="Consolas" w:eastAsia="Times New Roman" w:hAnsi="Consolas" w:cs="Times New Roman"/>
+          <w:color w:val="D4D4D4"/>
+          <w:sz w:val="21"/>
+          <w:szCs w:val="21"/>
+          <w:lang w:val="en-GB" w:eastAsia="pl-PL"/>
+        </w:rPr>
+        <w:t>,</w:t>
       </w:r>
     </w:p>
     <w:p>
@@ -1608,7 +1716,59 @@
           <w:szCs w:val="21"/>
           <w:lang w:val="en-GB" w:eastAsia="pl-PL"/>
         </w:rPr>
-        <w:t>                {</w:t>
+        <w:t>                    </w:t>
+      </w:r>
+      <w:r>
+        <w:rPr>
+          <w:rFonts w:ascii="Consolas" w:eastAsia="Times New Roman" w:hAnsi="Consolas" w:cs="Times New Roman"/>
+          <w:color w:val="9CDCFE"/>
+          <w:sz w:val="21"/>
+          <w:szCs w:val="21"/>
+          <w:lang w:val="en-GB" w:eastAsia="pl-PL"/>
+        </w:rPr>
+        <w:t>"</w:t>
+      </w:r>
+      <w:proofErr w:type="spellStart"/>
+      <w:r>
+        <w:rPr>
+          <w:rFonts w:ascii="Consolas" w:eastAsia="Times New Roman" w:hAnsi="Consolas" w:cs="Times New Roman"/>
+          <w:color w:val="9CDCFE"/>
+          <w:sz w:val="21"/>
+          <w:szCs w:val="21"/>
+          <w:lang w:val="en-GB" w:eastAsia="pl-PL"/>
+        </w:rPr>
+        <w:t>isTrue</w:t>
+      </w:r>
+      <w:proofErr w:type="spellEnd"/>
+      <w:r>
+        <w:rPr>
+          <w:rFonts w:ascii="Consolas" w:eastAsia="Times New Roman" w:hAnsi="Consolas" w:cs="Times New Roman"/>
+          <w:color w:val="9CDCFE"/>
+          <w:sz w:val="21"/>
+          <w:szCs w:val="21"/>
+          <w:lang w:val="en-GB" w:eastAsia="pl-PL"/>
+        </w:rPr>
+        <w:t>"</w:t>
+      </w:r>
+      <w:r>
+        <w:rPr>
+          <w:rFonts w:ascii="Consolas" w:eastAsia="Times New Roman" w:hAnsi="Consolas" w:cs="Times New Roman"/>
+          <w:color w:val="D4D4D4"/>
+          <w:sz w:val="21"/>
+          <w:szCs w:val="21"/>
+          <w:lang w:val="en-GB" w:eastAsia="pl-PL"/>
+        </w:rPr>
+        <w:t xml:space="preserve">: </w:t>
+      </w:r>
+      <w:r>
+        <w:rPr>
+          <w:rFonts w:ascii="Consolas" w:eastAsia="Times New Roman" w:hAnsi="Consolas" w:cs="Times New Roman"/>
+          <w:color w:val="569CD6"/>
+          <w:sz w:val="21"/>
+          <w:szCs w:val="21"/>
+          <w:lang w:val="en-GB" w:eastAsia="pl-PL"/>
+        </w:rPr>
+        <w:t>true</w:t>
       </w:r>
     </w:p>
     <w:p>
@@ -1631,47 +1791,7 @@
           <w:szCs w:val="21"/>
           <w:lang w:val="en-GB" w:eastAsia="pl-PL"/>
         </w:rPr>
-        <w:t>                    </w:t>
-      </w:r>
-      <w:r>
-        <w:rPr>
-          <w:rFonts w:ascii="Consolas" w:eastAsia="Times New Roman" w:hAnsi="Consolas" w:cs="Times New Roman"/>
-          <w:color w:val="9CDCFE"/>
-          <w:sz w:val="21"/>
-          <w:szCs w:val="21"/>
-          <w:lang w:val="en-GB" w:eastAsia="pl-PL"/>
-        </w:rPr>
-        <w:t>"text"</w:t>
-      </w:r>
-      <w:r>
-        <w:rPr>
-          <w:rFonts w:ascii="Consolas" w:eastAsia="Times New Roman" w:hAnsi="Consolas" w:cs="Times New Roman"/>
-          <w:color w:val="D4D4D4"/>
-          <w:sz w:val="21"/>
-          <w:szCs w:val="21"/>
-          <w:lang w:val="en-GB" w:eastAsia="pl-PL"/>
-        </w:rPr>
-        <w:t xml:space="preserve">: </w:t>
-      </w:r>
-      <w:r>
-        <w:rPr>
-          <w:rFonts w:ascii="Consolas" w:eastAsia="Times New Roman" w:hAnsi="Consolas" w:cs="Times New Roman"/>
-          <w:color w:val="CE9178"/>
-          <w:sz w:val="21"/>
-          <w:szCs w:val="21"/>
-          <w:lang w:val="en-GB" w:eastAsia="pl-PL"/>
-        </w:rPr>
-        <w:t>"Example answer 4"</w:t>
-      </w:r>
-      <w:r>
-        <w:rPr>
-          <w:rFonts w:ascii="Consolas" w:eastAsia="Times New Roman" w:hAnsi="Consolas" w:cs="Times New Roman"/>
-          <w:color w:val="D4D4D4"/>
-          <w:sz w:val="21"/>
-          <w:szCs w:val="21"/>
-          <w:lang w:val="en-GB" w:eastAsia="pl-PL"/>
-        </w:rPr>
-        <w:t>,</w:t>
+        <w:t>                },</w:t>
       </w:r>
     </w:p>
     <w:p>
@@ -1694,59 +1814,7 @@
           <w:szCs w:val="21"/>
           <w:lang w:val="en-GB" w:eastAsia="pl-PL"/>
         </w:rPr>
-        <w:t>                    </w:t>
-      </w:r>
-      <w:r>
-        <w:rPr>
-          <w:rFonts w:ascii="Consolas" w:eastAsia="Times New Roman" w:hAnsi="Consolas" w:cs="Times New Roman"/>
-          <w:color w:val="9CDCFE"/>
-          <w:sz w:val="21"/>
-          <w:szCs w:val="21"/>
-          <w:lang w:val="en-GB" w:eastAsia="pl-PL"/>
-        </w:rPr>
-        <w:t>"</w:t>
-      </w:r>
-      <w:proofErr w:type="spellStart"/>
-      <w:r>
-        <w:rPr>
-          <w:rFonts w:ascii="Consolas" w:eastAsia="Times New Roman" w:hAnsi="Consolas" w:cs="Times New Roman"/>
-          <w:color w:val="9CDCFE"/>
-          <w:sz w:val="21"/>
-          <w:szCs w:val="21"/>
-          <w:lang w:val="en-GB" w:eastAsia="pl-PL"/>
-        </w:rPr>
-        <w:t>isTrue</w:t>
-      </w:r>
-      <w:proofErr w:type="spellEnd"/>
-      <w:r>
-        <w:rPr>
-          <w:rFonts w:ascii="Consolas" w:eastAsia="Times New Roman" w:hAnsi="Consolas" w:cs="Times New Roman"/>
-          <w:color w:val="9CDCFE"/>
-          <w:sz w:val="21"/>
-          <w:szCs w:val="21"/>
-          <w:lang w:val="en-GB" w:eastAsia="pl-PL"/>
-        </w:rPr>
-        <w:t>"</w:t>
-      </w:r>
-      <w:r>
-        <w:rPr>
-          <w:rFonts w:ascii="Consolas" w:eastAsia="Times New Roman" w:hAnsi="Consolas" w:cs="Times New Roman"/>
-          <w:color w:val="D4D4D4"/>
-          <w:sz w:val="21"/>
-          <w:szCs w:val="21"/>
-          <w:lang w:val="en-GB" w:eastAsia="pl-PL"/>
-        </w:rPr>
-        <w:t xml:space="preserve">: </w:t>
-      </w:r>
-      <w:r>
-        <w:rPr>
-          <w:rFonts w:ascii="Consolas" w:eastAsia="Times New Roman" w:hAnsi="Consolas" w:cs="Times New Roman"/>
-          <w:color w:val="569CD6"/>
-          <w:sz w:val="21"/>
-          <w:szCs w:val="21"/>
-          <w:lang w:val="en-GB" w:eastAsia="pl-PL"/>
-        </w:rPr>
-        <w:t>true</w:t>
+        <w:t>                {</w:t>
       </w:r>
     </w:p>
     <w:p>
@@ -1769,7 +1837,47 @@
           <w:szCs w:val="21"/>
           <w:lang w:val="en-GB" w:eastAsia="pl-PL"/>
         </w:rPr>
-        <w:t>                },</w:t>
+        <w:t>                    </w:t>
+      </w:r>
+      <w:r>
+        <w:rPr>
+          <w:rFonts w:ascii="Consolas" w:eastAsia="Times New Roman" w:hAnsi="Consolas" w:cs="Times New Roman"/>
+          <w:color w:val="9CDCFE"/>
+          <w:sz w:val="21"/>
+          <w:szCs w:val="21"/>
+          <w:lang w:val="en-GB" w:eastAsia="pl-PL"/>
+        </w:rPr>
+        <w:t>"text"</w:t>
+      </w:r>
+      <w:r>
+        <w:rPr>
+          <w:rFonts w:ascii="Consolas" w:eastAsia="Times New Roman" w:hAnsi="Consolas" w:cs="Times New Roman"/>
+          <w:color w:val="D4D4D4"/>
+          <w:sz w:val="21"/>
+          <w:szCs w:val="21"/>
+          <w:lang w:val="en-GB" w:eastAsia="pl-PL"/>
+        </w:rPr>
+        <w:t xml:space="preserve">: </w:t>
+      </w:r>
+      <w:r>
+        <w:rPr>
+          <w:rFonts w:ascii="Consolas" w:eastAsia="Times New Roman" w:hAnsi="Consolas" w:cs="Times New Roman"/>
+          <w:color w:val="CE9178"/>
+          <w:sz w:val="21"/>
+          <w:szCs w:val="21"/>
+          <w:lang w:val="en-GB" w:eastAsia="pl-PL"/>
+        </w:rPr>
+        <w:t>"Example answer 4"</w:t>
+      </w:r>
+      <w:r>
+        <w:rPr>
+          <w:rFonts w:ascii="Consolas" w:eastAsia="Times New Roman" w:hAnsi="Consolas" w:cs="Times New Roman"/>
+          <w:color w:val="D4D4D4"/>
+          <w:sz w:val="21"/>
+          <w:szCs w:val="21"/>
+          <w:lang w:val="en-GB" w:eastAsia="pl-PL"/>
+        </w:rPr>
+        <w:t>,</w:t>
       </w:r>
     </w:p>
     <w:p>
@@ -1792,7 +1900,59 @@
           <w:szCs w:val="21"/>
           <w:lang w:val="en-GB" w:eastAsia="pl-PL"/>
         </w:rPr>
-        <w:t>                {</w:t>
+        <w:t>                    </w:t>
+      </w:r>
+      <w:r>
+        <w:rPr>
+          <w:rFonts w:ascii="Consolas" w:eastAsia="Times New Roman" w:hAnsi="Consolas" w:cs="Times New Roman"/>
+          <w:color w:val="9CDCFE"/>
+          <w:sz w:val="21"/>
+          <w:szCs w:val="21"/>
+          <w:lang w:val="en-GB" w:eastAsia="pl-PL"/>
+        </w:rPr>
+        <w:t>"</w:t>
+      </w:r>
+      <w:proofErr w:type="spellStart"/>
+      <w:r>
+        <w:rPr>
+          <w:rFonts w:ascii="Consolas" w:eastAsia="Times New Roman" w:hAnsi="Consolas" w:cs="Times New Roman"/>
+          <w:color w:val="9CDCFE"/>
+          <w:sz w:val="21"/>
+          <w:szCs w:val="21"/>
+          <w:lang w:val="en-GB" w:eastAsia="pl-PL"/>
+        </w:rPr>
+        <w:t>isTrue</w:t>
+      </w:r>
+      <w:proofErr w:type="spellEnd"/>
+      <w:r>
+        <w:rPr>
+          <w:rFonts w:ascii="Consolas" w:eastAsia="Times New Roman" w:hAnsi="Consolas" w:cs="Times New Roman"/>
+          <w:color w:val="9CDCFE"/>
+          <w:sz w:val="21"/>
+          <w:szCs w:val="21"/>
+          <w:lang w:val="en-GB" w:eastAsia="pl-PL"/>
+        </w:rPr>
+        <w:t>"</w:t>
+      </w:r>
+      <w:r>
+        <w:rPr>
+          <w:rFonts w:ascii="Consolas" w:eastAsia="Times New Roman" w:hAnsi="Consolas" w:cs="Times New Roman"/>
+          <w:color w:val="D4D4D4"/>
+          <w:sz w:val="21"/>
+          <w:szCs w:val="21"/>
+          <w:lang w:val="en-GB" w:eastAsia="pl-PL"/>
+        </w:rPr>
+        <w:t xml:space="preserve">: </w:t>
+      </w:r>
+      <w:r>
+        <w:rPr>
+          <w:rFonts w:ascii="Consolas" w:eastAsia="Times New Roman" w:hAnsi="Consolas" w:cs="Times New Roman"/>
+          <w:color w:val="569CD6"/>
+          <w:sz w:val="21"/>
+          <w:szCs w:val="21"/>
+          <w:lang w:val="en-GB" w:eastAsia="pl-PL"/>
+        </w:rPr>
+        <w:t>true</w:t>
       </w:r>
     </w:p>
     <w:p>
@@ -1815,47 +1975,7 @@
           <w:szCs w:val="21"/>
           <w:lang w:val="en-GB" w:eastAsia="pl-PL"/>
         </w:rPr>
-        <w:t>                    </w:t>
-      </w:r>
-      <w:r>
-        <w:rPr>
-          <w:rFonts w:ascii="Consolas" w:eastAsia="Times New Roman" w:hAnsi="Consolas" w:cs="Times New Roman"/>
-          <w:color w:val="9CDCFE"/>
-          <w:sz w:val="21"/>
-          <w:szCs w:val="21"/>
-          <w:lang w:val="en-GB" w:eastAsia="pl-PL"/>
-        </w:rPr>
-        <w:t>"text"</w:t>
-      </w:r>
-      <w:r>
-        <w:rPr>
-          <w:rFonts w:ascii="Consolas" w:eastAsia="Times New Roman" w:hAnsi="Consolas" w:cs="Times New Roman"/>
-          <w:color w:val="D4D4D4"/>
-          <w:sz w:val="21"/>
-          <w:szCs w:val="21"/>
-          <w:lang w:val="en-GB" w:eastAsia="pl-PL"/>
-        </w:rPr>
-        <w:t xml:space="preserve">: </w:t>
-      </w:r>
-      <w:r>
-        <w:rPr>
-          <w:rFonts w:ascii="Consolas" w:eastAsia="Times New Roman" w:hAnsi="Consolas" w:cs="Times New Roman"/>
-          <w:color w:val="CE9178"/>
-          <w:sz w:val="21"/>
-          <w:szCs w:val="21"/>
-          <w:lang w:val="en-GB" w:eastAsia="pl-PL"/>
-        </w:rPr>
-        <w:t>"Example answer 5"</w:t>
-      </w:r>
-      <w:r>
-        <w:rPr>
-          <w:rFonts w:ascii="Consolas" w:eastAsia="Times New Roman" w:hAnsi="Consolas" w:cs="Times New Roman"/>
-          <w:color w:val="D4D4D4"/>
-          <w:sz w:val="21"/>
-          <w:szCs w:val="21"/>
-          <w:lang w:val="en-GB" w:eastAsia="pl-PL"/>
-        </w:rPr>
-        <w:t>,</w:t>
+        <w:t>                },</w:t>
       </w:r>
     </w:p>
     <w:p>
@@ -1878,59 +1998,7 @@
           <w:szCs w:val="21"/>
           <w:lang w:val="en-GB" w:eastAsia="pl-PL"/>
         </w:rPr>
-        <w:t>                    </w:t>
-      </w:r>
-      <w:r>
-        <w:rPr>
-          <w:rFonts w:ascii="Consolas" w:eastAsia="Times New Roman" w:hAnsi="Consolas" w:cs="Times New Roman"/>
-          <w:color w:val="9CDCFE"/>
-          <w:sz w:val="21"/>
-          <w:szCs w:val="21"/>
-          <w:lang w:val="en-GB" w:eastAsia="pl-PL"/>
-        </w:rPr>
-        <w:t>"</w:t>
-      </w:r>
-      <w:proofErr w:type="spellStart"/>
-      <w:r>
-        <w:rPr>
-          <w:rFonts w:ascii="Consolas" w:eastAsia="Times New Roman" w:hAnsi="Consolas" w:cs="Times New Roman"/>
-          <w:color w:val="9CDCFE"/>
-          <w:sz w:val="21"/>
-          <w:szCs w:val="21"/>
-          <w:lang w:val="en-GB" w:eastAsia="pl-PL"/>
-        </w:rPr>
-        <w:t>isTrue</w:t>
-      </w:r>
-      <w:proofErr w:type="spellEnd"/>
-      <w:r>
-        <w:rPr>
-          <w:rFonts w:ascii="Consolas" w:eastAsia="Times New Roman" w:hAnsi="Consolas" w:cs="Times New Roman"/>
-          <w:color w:val="9CDCFE"/>
-          <w:sz w:val="21"/>
-          <w:szCs w:val="21"/>
-          <w:lang w:val="en-GB" w:eastAsia="pl-PL"/>
-        </w:rPr>
-        <w:t>"</w:t>
-      </w:r>
-      <w:r>
-        <w:rPr>
-          <w:rFonts w:ascii="Consolas" w:eastAsia="Times New Roman" w:hAnsi="Consolas" w:cs="Times New Roman"/>
-          <w:color w:val="D4D4D4"/>
-          <w:sz w:val="21"/>
-          <w:szCs w:val="21"/>
-          <w:lang w:val="en-GB" w:eastAsia="pl-PL"/>
-        </w:rPr>
-        <w:t xml:space="preserve">: </w:t>
-      </w:r>
-      <w:r>
-        <w:rPr>
-          <w:rFonts w:ascii="Consolas" w:eastAsia="Times New Roman" w:hAnsi="Consolas" w:cs="Times New Roman"/>
-          <w:color w:val="569CD6"/>
-          <w:sz w:val="21"/>
-          <w:szCs w:val="21"/>
-          <w:lang w:val="en-GB" w:eastAsia="pl-PL"/>
-        </w:rPr>
-        <w:t>true</w:t>
+        <w:t>                {</w:t>
       </w:r>
     </w:p>
     <w:p>
@@ -1953,7 +2021,47 @@
           <w:szCs w:val="21"/>
           <w:lang w:val="en-GB" w:eastAsia="pl-PL"/>
         </w:rPr>
-        <w:t>                }</w:t>
+        <w:t>                    </w:t>
+      </w:r>
+      <w:r>
+        <w:rPr>
+          <w:rFonts w:ascii="Consolas" w:eastAsia="Times New Roman" w:hAnsi="Consolas" w:cs="Times New Roman"/>
+          <w:color w:val="9CDCFE"/>
+          <w:sz w:val="21"/>
+          <w:szCs w:val="21"/>
+          <w:lang w:val="en-GB" w:eastAsia="pl-PL"/>
+        </w:rPr>
+        <w:t>"text"</w:t>
+      </w:r>
+      <w:r>
+        <w:rPr>
+          <w:rFonts w:ascii="Consolas" w:eastAsia="Times New Roman" w:hAnsi="Consolas" w:cs="Times New Roman"/>
+          <w:color w:val="D4D4D4"/>
+          <w:sz w:val="21"/>
+          <w:szCs w:val="21"/>
+          <w:lang w:val="en-GB" w:eastAsia="pl-PL"/>
+        </w:rPr>
+        <w:t xml:space="preserve">: </w:t>
+      </w:r>
+      <w:r>
+        <w:rPr>
+          <w:rFonts w:ascii="Consolas" w:eastAsia="Times New Roman" w:hAnsi="Consolas" w:cs="Times New Roman"/>
+          <w:color w:val="CE9178"/>
+          <w:sz w:val="21"/>
+          <w:szCs w:val="21"/>
+          <w:lang w:val="en-GB" w:eastAsia="pl-PL"/>
+        </w:rPr>
+        <w:t>"Example answer 5"</w:t>
+      </w:r>
+      <w:r>
+        <w:rPr>
+          <w:rFonts w:ascii="Consolas" w:eastAsia="Times New Roman" w:hAnsi="Consolas" w:cs="Times New Roman"/>
+          <w:color w:val="D4D4D4"/>
+          <w:sz w:val="21"/>
+          <w:szCs w:val="21"/>
+          <w:lang w:val="en-GB" w:eastAsia="pl-PL"/>
+        </w:rPr>
+        <w:t>,</w:t>
       </w:r>
     </w:p>
     <w:p>
@@ -1976,7 +2084,59 @@
           <w:szCs w:val="21"/>
           <w:lang w:val="en-GB" w:eastAsia="pl-PL"/>
         </w:rPr>
-        <w:t>            ]</w:t>
+        <w:t>                    </w:t>
+      </w:r>
+      <w:r>
+        <w:rPr>
+          <w:rFonts w:ascii="Consolas" w:eastAsia="Times New Roman" w:hAnsi="Consolas" w:cs="Times New Roman"/>
+          <w:color w:val="9CDCFE"/>
+          <w:sz w:val="21"/>
+          <w:szCs w:val="21"/>
+          <w:lang w:val="en-GB" w:eastAsia="pl-PL"/>
+        </w:rPr>
+        <w:t>"</w:t>
+      </w:r>
+      <w:proofErr w:type="spellStart"/>
+      <w:r>
+        <w:rPr>
+          <w:rFonts w:ascii="Consolas" w:eastAsia="Times New Roman" w:hAnsi="Consolas" w:cs="Times New Roman"/>
+          <w:color w:val="9CDCFE"/>
+          <w:sz w:val="21"/>
+          <w:szCs w:val="21"/>
+          <w:lang w:val="en-GB" w:eastAsia="pl-PL"/>
+        </w:rPr>
+        <w:t>isTrue</w:t>
+      </w:r>
+      <w:proofErr w:type="spellEnd"/>
+      <w:r>
+        <w:rPr>
+          <w:rFonts w:ascii="Consolas" w:eastAsia="Times New Roman" w:hAnsi="Consolas" w:cs="Times New Roman"/>
+          <w:color w:val="9CDCFE"/>
+          <w:sz w:val="21"/>
+          <w:szCs w:val="21"/>
+          <w:lang w:val="en-GB" w:eastAsia="pl-PL"/>
+        </w:rPr>
+        <w:t>"</w:t>
+      </w:r>
+      <w:r>
+        <w:rPr>
+          <w:rFonts w:ascii="Consolas" w:eastAsia="Times New Roman" w:hAnsi="Consolas" w:cs="Times New Roman"/>
+          <w:color w:val="D4D4D4"/>
+          <w:sz w:val="21"/>
+          <w:szCs w:val="21"/>
+          <w:lang w:val="en-GB" w:eastAsia="pl-PL"/>
+        </w:rPr>
+        <w:t xml:space="preserve">: </w:t>
+      </w:r>
+      <w:r>
+        <w:rPr>
+          <w:rFonts w:ascii="Consolas" w:eastAsia="Times New Roman" w:hAnsi="Consolas" w:cs="Times New Roman"/>
+          <w:color w:val="569CD6"/>
+          <w:sz w:val="21"/>
+          <w:szCs w:val="21"/>
+          <w:lang w:val="en-GB" w:eastAsia="pl-PL"/>
+        </w:rPr>
+        <w:t>true</w:t>
       </w:r>
     </w:p>
     <w:p>
@@ -1999,7 +2159,7 @@
           <w:szCs w:val="21"/>
           <w:lang w:val="en-GB" w:eastAsia="pl-PL"/>
         </w:rPr>
-        <w:t>        }</w:t>
+        <w:t>                }</w:t>
       </w:r>
     </w:p>
     <w:p>
@@ -2022,7 +2182,7 @@
           <w:szCs w:val="21"/>
           <w:lang w:val="en-GB" w:eastAsia="pl-PL"/>
         </w:rPr>
-        <w:t>    ]</w:t>
+        <w:t>            ]</w:t>
       </w:r>
     </w:p>
     <w:p>
@@ -2045,6 +2205,52 @@
           <w:szCs w:val="21"/>
           <w:lang w:val="en-GB" w:eastAsia="pl-PL"/>
         </w:rPr>
+        <w:t>        }</w:t>
+      </w:r>
+    </w:p>
+    <w:p>
+      <w:pPr>
+        <w:shd w:val="clear" w:color="auto" w:fill="1E1E1E"/>
+        <w:spacing w:after="0" w:line="285" w:lineRule="atLeast"/>
+        <w:rPr>
+          <w:rFonts w:ascii="Consolas" w:eastAsia="Times New Roman" w:hAnsi="Consolas" w:cs="Times New Roman"/>
+          <w:color w:val="D4D4D4"/>
+          <w:sz w:val="21"/>
+          <w:szCs w:val="21"/>
+          <w:lang w:val="en-GB" w:eastAsia="pl-PL"/>
+        </w:rPr>
+      </w:pPr>
+      <w:r>
+        <w:rPr>
+          <w:rFonts w:ascii="Consolas" w:eastAsia="Times New Roman" w:hAnsi="Consolas" w:cs="Times New Roman"/>
+          <w:color w:val="D4D4D4"/>
+          <w:sz w:val="21"/>
+          <w:szCs w:val="21"/>
+          <w:lang w:val="en-GB" w:eastAsia="pl-PL"/>
+        </w:rPr>
+        <w:t>    ]</w:t>
+      </w:r>
+    </w:p>
+    <w:p>
+      <w:pPr>
+        <w:shd w:val="clear" w:color="auto" w:fill="1E1E1E"/>
+        <w:spacing w:after="0" w:line="285" w:lineRule="atLeast"/>
+        <w:rPr>
+          <w:rFonts w:ascii="Consolas" w:eastAsia="Times New Roman" w:hAnsi="Consolas" w:cs="Times New Roman"/>
+          <w:color w:val="D4D4D4"/>
+          <w:sz w:val="21"/>
+          <w:szCs w:val="21"/>
+          <w:lang w:val="en-GB" w:eastAsia="pl-PL"/>
+        </w:rPr>
+      </w:pPr>
+      <w:r>
+        <w:rPr>
+          <w:rFonts w:ascii="Consolas" w:eastAsia="Times New Roman" w:hAnsi="Consolas" w:cs="Times New Roman"/>
+          <w:color w:val="D4D4D4"/>
+          <w:sz w:val="21"/>
+          <w:szCs w:val="21"/>
+          <w:lang w:val="en-GB" w:eastAsia="pl-PL"/>
+        </w:rPr>
         <w:t>}</w:t>
       </w:r>
     </w:p>
@@ -2082,14 +2288,27 @@
       <w:r>
         <w:t xml:space="preserve"> </w:t>
       </w:r>
-      <w:fldSimple w:instr=" SEQ Table \* ARABIC ">
-        <w:r>
-          <w:rPr>
-            <w:noProof/>
-          </w:rPr>
-          <w:t>1</w:t>
-        </w:r>
-      </w:fldSimple>
+      <w:r>
+        <w:fldChar w:fldCharType="begin"/>
+      </w:r>
+      <w:r>
+        <w:instrText xml:space="preserve"> SEQ Table \* ARABIC </w:instrText>
+      </w:r>
+      <w:r>
+        <w:fldChar w:fldCharType="separate"/>
+      </w:r>
+      <w:r>
+        <w:rPr>
+          <w:noProof/>
+        </w:rPr>
+        <w:t>1</w:t>
+      </w:r>
+      <w:r>
+        <w:rPr>
+          <w:noProof/>
+        </w:rPr>
+        <w:fldChar w:fldCharType="end"/>
+      </w:r>
       <w:r>
         <w:t xml:space="preserve">: </w:t>
       </w:r>
@@ -2258,6 +2477,70 @@
               <w:rPr>
                 <w:lang w:val="en-GB"/>
               </w:rPr>
+              <w:t>points</w:t>
+            </w:r>
+          </w:p>
+        </w:tc>
+        <w:tc>
+          <w:tcPr>
+            <w:tcW w:w="2835" w:type="dxa"/>
+          </w:tcPr>
+          <w:p>
+            <w:pPr>
+              <w:cnfStyle w:val="000000000000" w:firstRow="0" w:lastRow="0" w:firstColumn="0" w:lastColumn="0" w:oddVBand="0" w:evenVBand="0" w:oddHBand="0" w:evenHBand="0" w:firstRowFirstColumn="0" w:firstRowLastColumn="0" w:lastRowFirstColumn="0" w:lastRowLastColumn="0"/>
+              <w:rPr>
+                <w:lang w:val="en-GB"/>
+              </w:rPr>
+            </w:pPr>
+            <w:r>
+              <w:rPr>
+                <w:lang w:val="en-GB"/>
+              </w:rPr>
+              <w:t>Question “weight”</w:t>
+            </w:r>
+          </w:p>
+        </w:tc>
+        <w:tc>
+          <w:tcPr>
+            <w:tcW w:w="2268" w:type="dxa"/>
+          </w:tcPr>
+          <w:p>
+            <w:pPr>
+              <w:cnfStyle w:val="000000000000" w:firstRow="0" w:lastRow="0" w:firstColumn="0" w:lastColumn="0" w:oddVBand="0" w:evenVBand="0" w:oddHBand="0" w:evenHBand="0" w:firstRowFirstColumn="0" w:firstRowLastColumn="0" w:lastRowFirstColumn="0" w:lastRowLastColumn="0"/>
+              <w:rPr>
+                <w:lang w:val="en-GB"/>
+              </w:rPr>
+            </w:pPr>
+            <w:proofErr w:type="spellStart"/>
+            <w:r>
+              <w:rPr>
+                <w:lang w:val="en-GB"/>
+              </w:rPr>
+              <w:t>Int</w:t>
+            </w:r>
+            <w:proofErr w:type="spellEnd"/>
+          </w:p>
+        </w:tc>
+      </w:tr>
+      <w:tr>
+        <w:trPr>
+          <w:cnfStyle w:val="000000100000" w:firstRow="0" w:lastRow="0" w:firstColumn="0" w:lastColumn="0" w:oddVBand="0" w:evenVBand="0" w:oddHBand="1" w:evenHBand="0" w:firstRowFirstColumn="0" w:firstRowLastColumn="0" w:lastRowFirstColumn="0" w:lastRowLastColumn="0"/>
+        </w:trPr>
+        <w:tc>
+          <w:tcPr>
+            <w:cnfStyle w:val="001000000000" w:firstRow="0" w:lastRow="0" w:firstColumn="1" w:lastColumn="0" w:oddVBand="0" w:evenVBand="0" w:oddHBand="0" w:evenHBand="0" w:firstRowFirstColumn="0" w:firstRowLastColumn="0" w:lastRowFirstColumn="0" w:lastRowLastColumn="0"/>
+            <w:tcW w:w="1951" w:type="dxa"/>
+          </w:tcPr>
+          <w:p>
+            <w:pPr>
+              <w:rPr>
+                <w:lang w:val="en-GB"/>
+              </w:rPr>
+            </w:pPr>
+            <w:r>
+              <w:rPr>
+                <w:lang w:val="en-GB"/>
+              </w:rPr>
               <w:t>answers</w:t>
             </w:r>
           </w:p>
@@ -2268,7 +2551,7 @@
           </w:tcPr>
           <w:p>
             <w:pPr>
-              <w:cnfStyle w:val="000000000000" w:firstRow="0" w:lastRow="0" w:firstColumn="0" w:lastColumn="0" w:oddVBand="0" w:evenVBand="0" w:oddHBand="0" w:evenHBand="0" w:firstRowFirstColumn="0" w:firstRowLastColumn="0" w:lastRowFirstColumn="0" w:lastRowLastColumn="0"/>
+              <w:cnfStyle w:val="000000100000" w:firstRow="0" w:lastRow="0" w:firstColumn="0" w:lastColumn="0" w:oddVBand="0" w:evenVBand="0" w:oddHBand="1" w:evenHBand="0" w:firstRowFirstColumn="0" w:firstRowLastColumn="0" w:lastRowFirstColumn="0" w:lastRowLastColumn="0"/>
               <w:rPr>
                 <w:lang w:val="en-GB"/>
               </w:rPr>
@@ -2287,7 +2570,7 @@
           </w:tcPr>
           <w:p>
             <w:pPr>
-              <w:cnfStyle w:val="000000000000" w:firstRow="0" w:lastRow="0" w:firstColumn="0" w:lastColumn="0" w:oddVBand="0" w:evenVBand="0" w:oddHBand="0" w:evenHBand="0" w:firstRowFirstColumn="0" w:firstRowLastColumn="0" w:lastRowFirstColumn="0" w:lastRowLastColumn="0"/>
+              <w:cnfStyle w:val="000000100000" w:firstRow="0" w:lastRow="0" w:firstColumn="0" w:lastColumn="0" w:oddVBand="0" w:evenVBand="0" w:oddHBand="1" w:evenHBand="0" w:firstRowFirstColumn="0" w:firstRowLastColumn="0" w:lastRowFirstColumn="0" w:lastRowLastColumn="0"/>
               <w:rPr>
                 <w:lang w:val="en-GB"/>
               </w:rPr>
@@ -2322,14 +2605,27 @@
       <w:r>
         <w:t xml:space="preserve"> </w:t>
       </w:r>
-      <w:fldSimple w:instr=" SEQ Table \* ARABIC ">
-        <w:r>
-          <w:rPr>
-            <w:noProof/>
-          </w:rPr>
-          <w:t>2</w:t>
-        </w:r>
-      </w:fldSimple>
+      <w:r>
+        <w:fldChar w:fldCharType="begin"/>
+      </w:r>
+      <w:r>
+        <w:instrText xml:space="preserve"> SEQ Table \* ARABIC </w:instrText>
+      </w:r>
+      <w:r>
+        <w:fldChar w:fldCharType="separate"/>
+      </w:r>
+      <w:r>
+        <w:rPr>
+          <w:noProof/>
+        </w:rPr>
+        <w:t>2</w:t>
+      </w:r>
+      <w:r>
+        <w:rPr>
+          <w:noProof/>
+        </w:rPr>
+        <w:fldChar w:fldCharType="end"/>
+      </w:r>
       <w:r>
         <w:t xml:space="preserve">: </w:t>
       </w:r>
@@ -2549,6 +2845,31 @@
     <w:p>
       <w:pPr>
         <w:pStyle w:val="Nagwek1"/>
+        <w:rPr>
+          <w:lang w:val="en-GB"/>
+        </w:rPr>
+      </w:pPr>
+    </w:p>
+    <w:p>
+      <w:pPr>
+        <w:rPr>
+          <w:rFonts w:asciiTheme="majorHAnsi" w:eastAsiaTheme="majorEastAsia" w:hAnsiTheme="majorHAnsi" w:cstheme="majorBidi"/>
+          <w:color w:val="365F91" w:themeColor="accent1" w:themeShade="BF"/>
+          <w:sz w:val="28"/>
+          <w:szCs w:val="28"/>
+          <w:lang w:val="en-GB"/>
+        </w:rPr>
+      </w:pPr>
+      <w:r>
+        <w:rPr>
+          <w:lang w:val="en-GB"/>
+        </w:rPr>
+        <w:br w:type="page"/>
+      </w:r>
+    </w:p>
+    <w:p>
+      <w:pPr>
+        <w:pStyle w:val="Nagwek1"/>
         <w:numPr>
           <w:ilvl w:val="0"/>
           <w:numId w:val="1"/>
@@ -2561,6 +2882,7 @@
         <w:rPr>
           <w:lang w:val="en-GB"/>
         </w:rPr>
+        <w:lastRenderedPageBreak/>
         <w:t>Using the library</w:t>
       </w:r>
     </w:p>
@@ -2586,7 +2908,7 @@
           <w:color w:val="D4D4D4"/>
           <w:sz w:val="21"/>
           <w:szCs w:val="21"/>
-          <w:lang w:eastAsia="pl-PL"/>
+          <w:lang w:val="en-GB" w:eastAsia="pl-PL"/>
         </w:rPr>
       </w:pPr>
       <w:r>
@@ -2595,7 +2917,7 @@
           <w:color w:val="C586C0"/>
           <w:sz w:val="21"/>
           <w:szCs w:val="21"/>
-          <w:lang w:eastAsia="pl-PL"/>
+          <w:lang w:val="en-GB" w:eastAsia="pl-PL"/>
         </w:rPr>
         <w:t>from</w:t>
       </w:r>
@@ -2605,31 +2927,9 @@
           <w:color w:val="D4D4D4"/>
           <w:sz w:val="21"/>
           <w:szCs w:val="21"/>
-          <w:lang w:eastAsia="pl-PL"/>
-        </w:rPr>
-        <w:t xml:space="preserve"> </w:t>
-      </w:r>
-      <w:proofErr w:type="spellStart"/>
-      <w:r>
-        <w:rPr>
-          <w:rFonts w:ascii="Consolas" w:eastAsia="Times New Roman" w:hAnsi="Consolas" w:cs="Times New Roman"/>
-          <w:color w:val="D4D4D4"/>
-          <w:sz w:val="21"/>
-          <w:szCs w:val="21"/>
-          <w:lang w:eastAsia="pl-PL"/>
-        </w:rPr>
-        <w:t>Question</w:t>
-      </w:r>
-      <w:proofErr w:type="spellEnd"/>
-      <w:r>
-        <w:rPr>
-          <w:rFonts w:ascii="Consolas" w:eastAsia="Times New Roman" w:hAnsi="Consolas" w:cs="Times New Roman"/>
-          <w:color w:val="D4D4D4"/>
-          <w:sz w:val="21"/>
-          <w:szCs w:val="21"/>
-          <w:lang w:eastAsia="pl-PL"/>
-        </w:rPr>
-        <w:t xml:space="preserve"> </w:t>
+          <w:lang w:val="en-GB" w:eastAsia="pl-PL"/>
+        </w:rPr>
+        <w:t xml:space="preserve"> Question </w:t>
       </w:r>
       <w:r>
         <w:rPr>
@@ -2637,7 +2937,7 @@
           <w:color w:val="C586C0"/>
           <w:sz w:val="21"/>
           <w:szCs w:val="21"/>
-          <w:lang w:eastAsia="pl-PL"/>
+          <w:lang w:val="en-GB" w:eastAsia="pl-PL"/>
         </w:rPr>
         <w:t>import</w:t>
       </w:r>
@@ -2647,22 +2947,10 @@
           <w:color w:val="D4D4D4"/>
           <w:sz w:val="21"/>
           <w:szCs w:val="21"/>
-          <w:lang w:eastAsia="pl-PL"/>
-        </w:rPr>
-        <w:t xml:space="preserve"> </w:t>
-      </w:r>
-      <w:proofErr w:type="spellStart"/>
-      <w:r>
-        <w:rPr>
-          <w:rFonts w:ascii="Consolas" w:eastAsia="Times New Roman" w:hAnsi="Consolas" w:cs="Times New Roman"/>
-          <w:color w:val="D4D4D4"/>
-          <w:sz w:val="21"/>
-          <w:szCs w:val="21"/>
-          <w:lang w:eastAsia="pl-PL"/>
-        </w:rPr>
-        <w:t>Question</w:t>
-      </w:r>
-      <w:proofErr w:type="spellEnd"/>
+          <w:lang w:val="en-GB" w:eastAsia="pl-PL"/>
+        </w:rPr>
+        <w:t xml:space="preserve"> Question</w:t>
+      </w:r>
     </w:p>
     <w:p>
       <w:pPr>
@@ -2682,7 +2970,15 @@
         <w:rPr>
           <w:lang w:val="en-GB"/>
         </w:rPr>
-        <w:t>drawQuestion</w:t>
+        <w:t>drawQuesti</w:t>
+      </w:r>
+      <w:bookmarkStart w:id="0" w:name="_GoBack"/>
+      <w:bookmarkEnd w:id="0"/>
+      <w:r>
+        <w:rPr>
+          <w:lang w:val="en-GB"/>
+        </w:rPr>
+        <w:t>on</w:t>
       </w:r>
       <w:proofErr w:type="spellEnd"/>
       <w:r>
@@ -2705,6 +3001,44 @@
         </w:rPr>
         <w:t>(index). Then you can use all methods listed below.</w:t>
       </w:r>
+    </w:p>
+    <w:p>
+      <w:pPr>
+        <w:pStyle w:val="Legenda"/>
+        <w:keepNext/>
+      </w:pPr>
+      <w:proofErr w:type="spellStart"/>
+      <w:r>
+        <w:t>Table</w:t>
+      </w:r>
+      <w:proofErr w:type="spellEnd"/>
+      <w:r>
+        <w:t xml:space="preserve"> </w:t>
+      </w:r>
+      <w:fldSimple w:instr=" SEQ Table \* ARABIC ">
+        <w:r>
+          <w:rPr>
+            <w:noProof/>
+          </w:rPr>
+          <w:t>3</w:t>
+        </w:r>
+      </w:fldSimple>
+      <w:r>
+        <w:t xml:space="preserve">: </w:t>
+      </w:r>
+      <w:proofErr w:type="spellStart"/>
+      <w:r>
+        <w:t>Available</w:t>
+      </w:r>
+      <w:proofErr w:type="spellEnd"/>
+      <w:r>
+        <w:t xml:space="preserve"> </w:t>
+      </w:r>
+      <w:proofErr w:type="spellStart"/>
+      <w:r>
+        <w:t>methods</w:t>
+      </w:r>
+      <w:proofErr w:type="spellEnd"/>
     </w:p>
     <w:tbl>
       <w:tblPr>
@@ -2714,9 +3048,9 @@
       </w:tblPr>
       <w:tblGrid>
         <w:gridCol w:w="2592"/>
-        <w:gridCol w:w="2258"/>
-        <w:gridCol w:w="1553"/>
-        <w:gridCol w:w="3521"/>
+        <w:gridCol w:w="2255"/>
+        <w:gridCol w:w="1552"/>
+        <w:gridCol w:w="3525"/>
       </w:tblGrid>
       <w:tr>
         <w:trPr>
@@ -2725,7 +3059,7 @@
         <w:tc>
           <w:tcPr>
             <w:cnfStyle w:val="001000000000" w:firstRow="0" w:lastRow="0" w:firstColumn="1" w:lastColumn="0" w:oddVBand="0" w:evenVBand="0" w:oddHBand="0" w:evenHBand="0" w:firstRowFirstColumn="0" w:firstRowLastColumn="0" w:lastRowFirstColumn="0" w:lastRowLastColumn="0"/>
-            <w:tcW w:w="2553" w:type="dxa"/>
+            <w:tcW w:w="2592" w:type="dxa"/>
           </w:tcPr>
           <w:p>
             <w:pPr>
@@ -2743,7 +3077,7 @@
         </w:tc>
         <w:tc>
           <w:tcPr>
-            <w:tcW w:w="2268" w:type="dxa"/>
+            <w:tcW w:w="2255" w:type="dxa"/>
           </w:tcPr>
           <w:p>
             <w:pPr>
@@ -2762,7 +3096,7 @@
         </w:tc>
         <w:tc>
           <w:tcPr>
-            <w:tcW w:w="1559" w:type="dxa"/>
+            <w:tcW w:w="1552" w:type="dxa"/>
           </w:tcPr>
           <w:p>
             <w:pPr>
@@ -2781,7 +3115,7 @@
         </w:tc>
         <w:tc>
           <w:tcPr>
-            <w:tcW w:w="3544" w:type="dxa"/>
+            <w:tcW w:w="3525" w:type="dxa"/>
           </w:tcPr>
           <w:p>
             <w:pPr>
@@ -2806,7 +3140,7 @@
         <w:tc>
           <w:tcPr>
             <w:cnfStyle w:val="001000000000" w:firstRow="0" w:lastRow="0" w:firstColumn="1" w:lastColumn="0" w:oddVBand="0" w:evenVBand="0" w:oddHBand="0" w:evenHBand="0" w:firstRowFirstColumn="0" w:firstRowLastColumn="0" w:lastRowFirstColumn="0" w:lastRowLastColumn="0"/>
-            <w:tcW w:w="2553" w:type="dxa"/>
+            <w:tcW w:w="2592" w:type="dxa"/>
           </w:tcPr>
           <w:p>
             <w:pPr>
@@ -2826,7 +3160,7 @@
         </w:tc>
         <w:tc>
           <w:tcPr>
-            <w:tcW w:w="2268" w:type="dxa"/>
+            <w:tcW w:w="2255" w:type="dxa"/>
           </w:tcPr>
           <w:p>
             <w:pPr>
@@ -2859,7 +3193,7 @@
         </w:tc>
         <w:tc>
           <w:tcPr>
-            <w:tcW w:w="1559" w:type="dxa"/>
+            <w:tcW w:w="1552" w:type="dxa"/>
           </w:tcPr>
           <w:p>
             <w:pPr>
@@ -2878,7 +3212,7 @@
         </w:tc>
         <w:tc>
           <w:tcPr>
-            <w:tcW w:w="3544" w:type="dxa"/>
+            <w:tcW w:w="3525" w:type="dxa"/>
           </w:tcPr>
           <w:p>
             <w:pPr>
@@ -2920,7 +3254,7 @@
         <w:tc>
           <w:tcPr>
             <w:cnfStyle w:val="001000000000" w:firstRow="0" w:lastRow="0" w:firstColumn="1" w:lastColumn="0" w:oddVBand="0" w:evenVBand="0" w:oddHBand="0" w:evenHBand="0" w:firstRowFirstColumn="0" w:firstRowLastColumn="0" w:lastRowFirstColumn="0" w:lastRowLastColumn="0"/>
-            <w:tcW w:w="2553" w:type="dxa"/>
+            <w:tcW w:w="2592" w:type="dxa"/>
           </w:tcPr>
           <w:p>
             <w:pPr>
@@ -2933,28 +3267,14 @@
               <w:rPr>
                 <w:lang w:val="en-GB"/>
               </w:rPr>
-              <w:t>getAllQ</w:t>
-            </w:r>
-            <w:bookmarkStart w:id="0" w:name="_GoBack"/>
-            <w:r>
-              <w:rPr>
-                <w:lang w:val="en-GB"/>
-              </w:rPr>
-              <w:t>u</w:t>
-            </w:r>
-            <w:bookmarkEnd w:id="0"/>
-            <w:r>
-              <w:rPr>
-                <w:lang w:val="en-GB"/>
-              </w:rPr>
-              <w:t>estions</w:t>
+              <w:t>getAllQuestions</w:t>
             </w:r>
             <w:proofErr w:type="spellEnd"/>
           </w:p>
         </w:tc>
         <w:tc>
           <w:tcPr>
-            <w:tcW w:w="2268" w:type="dxa"/>
+            <w:tcW w:w="2255" w:type="dxa"/>
           </w:tcPr>
           <w:p>
             <w:pPr>
@@ -2973,7 +3293,7 @@
         </w:tc>
         <w:tc>
           <w:tcPr>
-            <w:tcW w:w="1559" w:type="dxa"/>
+            <w:tcW w:w="1552" w:type="dxa"/>
           </w:tcPr>
           <w:p>
             <w:pPr>
@@ -2998,7 +3318,7 @@
         </w:tc>
         <w:tc>
           <w:tcPr>
-            <w:tcW w:w="3544" w:type="dxa"/>
+            <w:tcW w:w="3525" w:type="dxa"/>
           </w:tcPr>
           <w:p>
             <w:pPr>
@@ -3023,7 +3343,7 @@
         <w:tc>
           <w:tcPr>
             <w:cnfStyle w:val="001000000000" w:firstRow="0" w:lastRow="0" w:firstColumn="1" w:lastColumn="0" w:oddVBand="0" w:evenVBand="0" w:oddHBand="0" w:evenHBand="0" w:firstRowFirstColumn="0" w:firstRowLastColumn="0" w:lastRowFirstColumn="0" w:lastRowLastColumn="0"/>
-            <w:tcW w:w="2553" w:type="dxa"/>
+            <w:tcW w:w="2592" w:type="dxa"/>
           </w:tcPr>
           <w:p>
             <w:pPr>
@@ -3036,7 +3356,6 @@
               <w:rPr>
                 <w:lang w:val="en-GB"/>
               </w:rPr>
-              <w:lastRenderedPageBreak/>
               <w:t>getRemainingQuestions</w:t>
             </w:r>
             <w:proofErr w:type="spellEnd"/>
@@ -3044,7 +3363,7 @@
         </w:tc>
         <w:tc>
           <w:tcPr>
-            <w:tcW w:w="2268" w:type="dxa"/>
+            <w:tcW w:w="2255" w:type="dxa"/>
           </w:tcPr>
           <w:p>
             <w:pPr>
@@ -3063,7 +3382,7 @@
         </w:tc>
         <w:tc>
           <w:tcPr>
-            <w:tcW w:w="1559" w:type="dxa"/>
+            <w:tcW w:w="1552" w:type="dxa"/>
           </w:tcPr>
           <w:p>
             <w:pPr>
@@ -3082,7 +3401,7 @@
         </w:tc>
         <w:tc>
           <w:tcPr>
-            <w:tcW w:w="3544" w:type="dxa"/>
+            <w:tcW w:w="3525" w:type="dxa"/>
           </w:tcPr>
           <w:p>
             <w:pPr>
@@ -3095,25 +3414,7 @@
               <w:rPr>
                 <w:lang w:val="en-GB"/>
               </w:rPr>
-              <w:t>Returns list of</w:t>
-            </w:r>
-            <w:r>
-              <w:rPr>
-                <w:lang w:val="en-GB"/>
-              </w:rPr>
-              <w:t xml:space="preserve"> </w:t>
-            </w:r>
-            <w:r>
-              <w:rPr>
-                <w:lang w:val="en-GB"/>
-              </w:rPr>
-              <w:t>remaining</w:t>
-            </w:r>
-            <w:r>
-              <w:rPr>
-                <w:lang w:val="en-GB"/>
-              </w:rPr>
-              <w:t xml:space="preserve"> questions</w:t>
+              <w:t>Returns list of remaining questions</w:t>
             </w:r>
           </w:p>
         </w:tc>
@@ -3122,7 +3423,7 @@
         <w:tc>
           <w:tcPr>
             <w:cnfStyle w:val="001000000000" w:firstRow="0" w:lastRow="0" w:firstColumn="1" w:lastColumn="0" w:oddVBand="0" w:evenVBand="0" w:oddHBand="0" w:evenHBand="0" w:firstRowFirstColumn="0" w:firstRowLastColumn="0" w:lastRowFirstColumn="0" w:lastRowLastColumn="0"/>
-            <w:tcW w:w="2553" w:type="dxa"/>
+            <w:tcW w:w="2592" w:type="dxa"/>
           </w:tcPr>
           <w:p>
             <w:pPr>
@@ -3142,7 +3443,7 @@
         </w:tc>
         <w:tc>
           <w:tcPr>
-            <w:tcW w:w="2268" w:type="dxa"/>
+            <w:tcW w:w="2255" w:type="dxa"/>
           </w:tcPr>
           <w:p>
             <w:pPr>
@@ -3161,7 +3462,7 @@
         </w:tc>
         <w:tc>
           <w:tcPr>
-            <w:tcW w:w="1559" w:type="dxa"/>
+            <w:tcW w:w="1552" w:type="dxa"/>
           </w:tcPr>
           <w:p>
             <w:pPr>
@@ -3182,7 +3483,7 @@
         </w:tc>
         <w:tc>
           <w:tcPr>
-            <w:tcW w:w="3544" w:type="dxa"/>
+            <w:tcW w:w="3525" w:type="dxa"/>
           </w:tcPr>
           <w:p>
             <w:pPr>
@@ -3207,7 +3508,7 @@
         <w:tc>
           <w:tcPr>
             <w:cnfStyle w:val="001000000000" w:firstRow="0" w:lastRow="0" w:firstColumn="1" w:lastColumn="0" w:oddVBand="0" w:evenVBand="0" w:oddHBand="0" w:evenHBand="0" w:firstRowFirstColumn="0" w:firstRowLastColumn="0" w:lastRowFirstColumn="0" w:lastRowLastColumn="0"/>
-            <w:tcW w:w="2553" w:type="dxa"/>
+            <w:tcW w:w="2592" w:type="dxa"/>
           </w:tcPr>
           <w:p>
             <w:pPr>
@@ -3227,7 +3528,7 @@
         </w:tc>
         <w:tc>
           <w:tcPr>
-            <w:tcW w:w="2268" w:type="dxa"/>
+            <w:tcW w:w="2255" w:type="dxa"/>
           </w:tcPr>
           <w:p>
             <w:pPr>
@@ -3246,7 +3547,7 @@
         </w:tc>
         <w:tc>
           <w:tcPr>
-            <w:tcW w:w="1559" w:type="dxa"/>
+            <w:tcW w:w="1552" w:type="dxa"/>
           </w:tcPr>
           <w:p>
             <w:pPr>
@@ -3267,7 +3568,7 @@
         </w:tc>
         <w:tc>
           <w:tcPr>
-            <w:tcW w:w="3544" w:type="dxa"/>
+            <w:tcW w:w="3525" w:type="dxa"/>
           </w:tcPr>
           <w:p>
             <w:pPr>
@@ -3289,7 +3590,7 @@
         <w:tc>
           <w:tcPr>
             <w:cnfStyle w:val="001000000000" w:firstRow="0" w:lastRow="0" w:firstColumn="1" w:lastColumn="0" w:oddVBand="0" w:evenVBand="0" w:oddHBand="0" w:evenHBand="0" w:firstRowFirstColumn="0" w:firstRowLastColumn="0" w:lastRowFirstColumn="0" w:lastRowLastColumn="0"/>
-            <w:tcW w:w="2553" w:type="dxa"/>
+            <w:tcW w:w="2592" w:type="dxa"/>
           </w:tcPr>
           <w:p>
             <w:pPr>
@@ -3309,7 +3610,7 @@
         </w:tc>
         <w:tc>
           <w:tcPr>
-            <w:tcW w:w="2268" w:type="dxa"/>
+            <w:tcW w:w="2255" w:type="dxa"/>
           </w:tcPr>
           <w:p>
             <w:pPr>
@@ -3344,7 +3645,7 @@
         </w:tc>
         <w:tc>
           <w:tcPr>
-            <w:tcW w:w="1559" w:type="dxa"/>
+            <w:tcW w:w="1552" w:type="dxa"/>
           </w:tcPr>
           <w:p>
             <w:pPr>
@@ -3363,7 +3664,7 @@
         </w:tc>
         <w:tc>
           <w:tcPr>
-            <w:tcW w:w="3544" w:type="dxa"/>
+            <w:tcW w:w="3525" w:type="dxa"/>
           </w:tcPr>
           <w:p>
             <w:pPr>
@@ -3388,7 +3689,7 @@
         <w:tc>
           <w:tcPr>
             <w:cnfStyle w:val="001000000000" w:firstRow="0" w:lastRow="0" w:firstColumn="1" w:lastColumn="0" w:oddVBand="0" w:evenVBand="0" w:oddHBand="0" w:evenHBand="0" w:firstRowFirstColumn="0" w:firstRowLastColumn="0" w:lastRowFirstColumn="0" w:lastRowLastColumn="0"/>
-            <w:tcW w:w="2553" w:type="dxa"/>
+            <w:tcW w:w="2592" w:type="dxa"/>
           </w:tcPr>
           <w:p>
             <w:pPr>
@@ -3408,7 +3709,7 @@
         </w:tc>
         <w:tc>
           <w:tcPr>
-            <w:tcW w:w="2268" w:type="dxa"/>
+            <w:tcW w:w="2255" w:type="dxa"/>
           </w:tcPr>
           <w:p>
             <w:pPr>
@@ -3427,7 +3728,7 @@
         </w:tc>
         <w:tc>
           <w:tcPr>
-            <w:tcW w:w="1559" w:type="dxa"/>
+            <w:tcW w:w="1552" w:type="dxa"/>
           </w:tcPr>
           <w:p>
             <w:pPr>
@@ -3446,7 +3747,7 @@
         </w:tc>
         <w:tc>
           <w:tcPr>
-            <w:tcW w:w="3544" w:type="dxa"/>
+            <w:tcW w:w="3525" w:type="dxa"/>
           </w:tcPr>
           <w:p>
             <w:pPr>
@@ -3476,7 +3777,7 @@
         <w:tc>
           <w:tcPr>
             <w:cnfStyle w:val="001000000000" w:firstRow="0" w:lastRow="0" w:firstColumn="1" w:lastColumn="0" w:oddVBand="0" w:evenVBand="0" w:oddHBand="0" w:evenHBand="0" w:firstRowFirstColumn="0" w:firstRowLastColumn="0" w:lastRowFirstColumn="0" w:lastRowLastColumn="0"/>
-            <w:tcW w:w="2553" w:type="dxa"/>
+            <w:tcW w:w="2592" w:type="dxa"/>
           </w:tcPr>
           <w:p>
             <w:pPr>
@@ -3496,7 +3797,7 @@
         </w:tc>
         <w:tc>
           <w:tcPr>
-            <w:tcW w:w="2268" w:type="dxa"/>
+            <w:tcW w:w="2255" w:type="dxa"/>
           </w:tcPr>
           <w:p>
             <w:pPr>
@@ -3515,7 +3816,7 @@
         </w:tc>
         <w:tc>
           <w:tcPr>
-            <w:tcW w:w="1559" w:type="dxa"/>
+            <w:tcW w:w="1552" w:type="dxa"/>
           </w:tcPr>
           <w:p>
             <w:pPr>
@@ -3534,7 +3835,7 @@
         </w:tc>
         <w:tc>
           <w:tcPr>
-            <w:tcW w:w="3544" w:type="dxa"/>
+            <w:tcW w:w="3525" w:type="dxa"/>
           </w:tcPr>
           <w:p>
             <w:pPr>
@@ -3559,7 +3860,7 @@
         <w:tc>
           <w:tcPr>
             <w:cnfStyle w:val="001000000000" w:firstRow="0" w:lastRow="0" w:firstColumn="1" w:lastColumn="0" w:oddVBand="0" w:evenVBand="0" w:oddHBand="0" w:evenHBand="0" w:firstRowFirstColumn="0" w:firstRowLastColumn="0" w:lastRowFirstColumn="0" w:lastRowLastColumn="0"/>
-            <w:tcW w:w="2553" w:type="dxa"/>
+            <w:tcW w:w="2592" w:type="dxa"/>
           </w:tcPr>
           <w:p>
             <w:pPr>
@@ -3579,7 +3880,7 @@
         </w:tc>
         <w:tc>
           <w:tcPr>
-            <w:tcW w:w="2268" w:type="dxa"/>
+            <w:tcW w:w="2255" w:type="dxa"/>
           </w:tcPr>
           <w:p>
             <w:pPr>
@@ -3614,7 +3915,7 @@
         </w:tc>
         <w:tc>
           <w:tcPr>
-            <w:tcW w:w="1559" w:type="dxa"/>
+            <w:tcW w:w="1552" w:type="dxa"/>
           </w:tcPr>
           <w:p>
             <w:pPr>
@@ -3633,7 +3934,7 @@
         </w:tc>
         <w:tc>
           <w:tcPr>
-            <w:tcW w:w="3544" w:type="dxa"/>
+            <w:tcW w:w="3525" w:type="dxa"/>
           </w:tcPr>
           <w:p>
             <w:pPr>
@@ -3646,13 +3947,7 @@
               <w:rPr>
                 <w:lang w:val="en-GB"/>
               </w:rPr>
-              <w:t>Returns list of all possible answers for quest</w:t>
-            </w:r>
-            <w:r>
-              <w:rPr>
-                <w:lang w:val="en-GB"/>
-              </w:rPr>
-              <w:t>ion at given index</w:t>
+              <w:t>Returns list of all possible answers for question at given index</w:t>
             </w:r>
           </w:p>
         </w:tc>
@@ -3661,7 +3956,7 @@
         <w:tc>
           <w:tcPr>
             <w:cnfStyle w:val="001000000000" w:firstRow="0" w:lastRow="0" w:firstColumn="1" w:lastColumn="0" w:oddVBand="0" w:evenVBand="0" w:oddHBand="0" w:evenHBand="0" w:firstRowFirstColumn="0" w:firstRowLastColumn="0" w:lastRowFirstColumn="0" w:lastRowLastColumn="0"/>
-            <w:tcW w:w="2553" w:type="dxa"/>
+            <w:tcW w:w="2592" w:type="dxa"/>
           </w:tcPr>
           <w:p>
             <w:pPr>
@@ -3681,7 +3976,7 @@
         </w:tc>
         <w:tc>
           <w:tcPr>
-            <w:tcW w:w="2268" w:type="dxa"/>
+            <w:tcW w:w="2255" w:type="dxa"/>
           </w:tcPr>
           <w:p>
             <w:pPr>
@@ -3700,7 +3995,7 @@
         </w:tc>
         <w:tc>
           <w:tcPr>
-            <w:tcW w:w="1559" w:type="dxa"/>
+            <w:tcW w:w="1552" w:type="dxa"/>
           </w:tcPr>
           <w:p>
             <w:pPr>
@@ -3719,7 +4014,7 @@
         </w:tc>
         <w:tc>
           <w:tcPr>
-            <w:tcW w:w="3544" w:type="dxa"/>
+            <w:tcW w:w="3525" w:type="dxa"/>
           </w:tcPr>
           <w:p>
             <w:pPr>
@@ -3746,13 +4041,7 @@
               <w:rPr>
                 <w:lang w:val="en-GB"/>
               </w:rPr>
-              <w:t xml:space="preserve">” is set to true </w:t>
-            </w:r>
-            <w:r>
-              <w:rPr>
-                <w:lang w:val="en-GB"/>
-              </w:rPr>
-              <w:t>for currently picked question</w:t>
+              <w:t>” is set to true for currently picked question</w:t>
             </w:r>
           </w:p>
         </w:tc>
@@ -3764,7 +4053,7 @@
         <w:tc>
           <w:tcPr>
             <w:cnfStyle w:val="001000000000" w:firstRow="0" w:lastRow="0" w:firstColumn="1" w:lastColumn="0" w:oddVBand="0" w:evenVBand="0" w:oddHBand="0" w:evenHBand="0" w:firstRowFirstColumn="0" w:firstRowLastColumn="0" w:lastRowFirstColumn="0" w:lastRowLastColumn="0"/>
-            <w:tcW w:w="2553" w:type="dxa"/>
+            <w:tcW w:w="2592" w:type="dxa"/>
           </w:tcPr>
           <w:p>
             <w:pPr>
@@ -3784,7 +4073,7 @@
         </w:tc>
         <w:tc>
           <w:tcPr>
-            <w:tcW w:w="2268" w:type="dxa"/>
+            <w:tcW w:w="2255" w:type="dxa"/>
           </w:tcPr>
           <w:p>
             <w:pPr>
@@ -3819,7 +4108,7 @@
         </w:tc>
         <w:tc>
           <w:tcPr>
-            <w:tcW w:w="1559" w:type="dxa"/>
+            <w:tcW w:w="1552" w:type="dxa"/>
           </w:tcPr>
           <w:p>
             <w:pPr>
@@ -3838,7 +4127,7 @@
         </w:tc>
         <w:tc>
           <w:tcPr>
-            <w:tcW w:w="3544" w:type="dxa"/>
+            <w:tcW w:w="3525" w:type="dxa"/>
           </w:tcPr>
           <w:p>
             <w:pPr>
@@ -3865,13 +4154,7 @@
               <w:rPr>
                 <w:lang w:val="en-GB"/>
               </w:rPr>
-              <w:t>” is set to true</w:t>
-            </w:r>
-            <w:r>
-              <w:rPr>
-                <w:lang w:val="en-GB"/>
-              </w:rPr>
-              <w:t xml:space="preserve"> for question at given index</w:t>
+              <w:t>” is set to true for question at given index</w:t>
             </w:r>
           </w:p>
         </w:tc>
@@ -3880,7 +4163,7 @@
         <w:tc>
           <w:tcPr>
             <w:cnfStyle w:val="001000000000" w:firstRow="0" w:lastRow="0" w:firstColumn="1" w:lastColumn="0" w:oddVBand="0" w:evenVBand="0" w:oddHBand="0" w:evenHBand="0" w:firstRowFirstColumn="0" w:firstRowLastColumn="0" w:lastRowFirstColumn="0" w:lastRowLastColumn="0"/>
-            <w:tcW w:w="2553" w:type="dxa"/>
+            <w:tcW w:w="2592" w:type="dxa"/>
           </w:tcPr>
           <w:p>
             <w:pPr>
@@ -3900,7 +4183,7 @@
         </w:tc>
         <w:tc>
           <w:tcPr>
-            <w:tcW w:w="2268" w:type="dxa"/>
+            <w:tcW w:w="2255" w:type="dxa"/>
           </w:tcPr>
           <w:p>
             <w:pPr>
@@ -3919,7 +4202,7 @@
         </w:tc>
         <w:tc>
           <w:tcPr>
-            <w:tcW w:w="1559" w:type="dxa"/>
+            <w:tcW w:w="1552" w:type="dxa"/>
           </w:tcPr>
           <w:p>
             <w:pPr>
@@ -3938,7 +4221,7 @@
         </w:tc>
         <w:tc>
           <w:tcPr>
-            <w:tcW w:w="3544" w:type="dxa"/>
+            <w:tcW w:w="3525" w:type="dxa"/>
           </w:tcPr>
           <w:p>
             <w:pPr>
@@ -3977,7 +4260,7 @@
         <w:tc>
           <w:tcPr>
             <w:cnfStyle w:val="001000000000" w:firstRow="0" w:lastRow="0" w:firstColumn="1" w:lastColumn="0" w:oddVBand="0" w:evenVBand="0" w:oddHBand="0" w:evenHBand="0" w:firstRowFirstColumn="0" w:firstRowLastColumn="0" w:lastRowFirstColumn="0" w:lastRowLastColumn="0"/>
-            <w:tcW w:w="2553" w:type="dxa"/>
+            <w:tcW w:w="2592" w:type="dxa"/>
           </w:tcPr>
           <w:p>
             <w:pPr>
@@ -3997,7 +4280,7 @@
         </w:tc>
         <w:tc>
           <w:tcPr>
-            <w:tcW w:w="2268" w:type="dxa"/>
+            <w:tcW w:w="2255" w:type="dxa"/>
           </w:tcPr>
           <w:p>
             <w:pPr>
@@ -4032,7 +4315,7 @@
         </w:tc>
         <w:tc>
           <w:tcPr>
-            <w:tcW w:w="1559" w:type="dxa"/>
+            <w:tcW w:w="1552" w:type="dxa"/>
           </w:tcPr>
           <w:p>
             <w:pPr>
@@ -4051,7 +4334,7 @@
         </w:tc>
         <w:tc>
           <w:tcPr>
-            <w:tcW w:w="3544" w:type="dxa"/>
+            <w:tcW w:w="3525" w:type="dxa"/>
           </w:tcPr>
           <w:p>
             <w:pPr>
@@ -4078,19 +4361,7 @@
               <w:rPr>
                 <w:lang w:val="en-GB"/>
               </w:rPr>
-              <w:t xml:space="preserve">” of answer </w:t>
-            </w:r>
-            <w:r>
-              <w:rPr>
-                <w:lang w:val="en-GB"/>
-              </w:rPr>
-              <w:t>at given index</w:t>
-            </w:r>
-            <w:r>
-              <w:rPr>
-                <w:lang w:val="en-GB"/>
-              </w:rPr>
-              <w:t xml:space="preserve"> for currently selected question. If that answer doesn’t exist returns False.</w:t>
+              <w:t>” of answer at given index for currently selected question. If that answer doesn’t exist returns False.</w:t>
             </w:r>
           </w:p>
         </w:tc>
@@ -4099,7 +4370,7 @@
         <w:tc>
           <w:tcPr>
             <w:cnfStyle w:val="001000000000" w:firstRow="0" w:lastRow="0" w:firstColumn="1" w:lastColumn="0" w:oddVBand="0" w:evenVBand="0" w:oddHBand="0" w:evenHBand="0" w:firstRowFirstColumn="0" w:firstRowLastColumn="0" w:lastRowFirstColumn="0" w:lastRowLastColumn="0"/>
-            <w:tcW w:w="2553" w:type="dxa"/>
+            <w:tcW w:w="2592" w:type="dxa"/>
           </w:tcPr>
           <w:p>
             <w:pPr>
@@ -4119,7 +4390,7 @@
         </w:tc>
         <w:tc>
           <w:tcPr>
-            <w:tcW w:w="2268" w:type="dxa"/>
+            <w:tcW w:w="2255" w:type="dxa"/>
           </w:tcPr>
           <w:p>
             <w:pPr>
@@ -4168,7 +4439,7 @@
         </w:tc>
         <w:tc>
           <w:tcPr>
-            <w:tcW w:w="1559" w:type="dxa"/>
+            <w:tcW w:w="1552" w:type="dxa"/>
           </w:tcPr>
           <w:p>
             <w:pPr>
@@ -4187,7 +4458,7 @@
         </w:tc>
         <w:tc>
           <w:tcPr>
-            <w:tcW w:w="3544" w:type="dxa"/>
+            <w:tcW w:w="3525" w:type="dxa"/>
           </w:tcPr>
           <w:p>
             <w:pPr>
@@ -4214,31 +4485,7 @@
               <w:rPr>
                 <w:lang w:val="en-GB"/>
               </w:rPr>
-              <w:t>” of answer which field “text</w:t>
-            </w:r>
-            <w:r>
-              <w:rPr>
-                <w:lang w:val="en-GB"/>
-              </w:rPr>
-              <w:t xml:space="preserve">” equals given parameter for </w:t>
-            </w:r>
-            <w:r>
-              <w:rPr>
-                <w:lang w:val="en-GB"/>
-              </w:rPr>
-              <w:t>question</w:t>
-            </w:r>
-            <w:r>
-              <w:rPr>
-                <w:lang w:val="en-GB"/>
-              </w:rPr>
-              <w:t xml:space="preserve"> at given id</w:t>
-            </w:r>
-            <w:r>
-              <w:rPr>
-                <w:lang w:val="en-GB"/>
-              </w:rPr>
-              <w:t>. If that answer doesn’t exist returns False.</w:t>
+              <w:t>” of answer which field “text” equals given parameter for question at given id. If that answer doesn’t exist returns False.</w:t>
             </w:r>
           </w:p>
         </w:tc>
@@ -4250,7 +4497,7 @@
         <w:tc>
           <w:tcPr>
             <w:cnfStyle w:val="001000000000" w:firstRow="0" w:lastRow="0" w:firstColumn="1" w:lastColumn="0" w:oddVBand="0" w:evenVBand="0" w:oddHBand="0" w:evenHBand="0" w:firstRowFirstColumn="0" w:firstRowLastColumn="0" w:lastRowFirstColumn="0" w:lastRowLastColumn="0"/>
-            <w:tcW w:w="2553" w:type="dxa"/>
+            <w:tcW w:w="2592" w:type="dxa"/>
           </w:tcPr>
           <w:p>
             <w:pPr>
@@ -4270,7 +4517,7 @@
         </w:tc>
         <w:tc>
           <w:tcPr>
-            <w:tcW w:w="2268" w:type="dxa"/>
+            <w:tcW w:w="2255" w:type="dxa"/>
           </w:tcPr>
           <w:p>
             <w:pPr>
@@ -4335,7 +4582,7 @@
         </w:tc>
         <w:tc>
           <w:tcPr>
-            <w:tcW w:w="1559" w:type="dxa"/>
+            <w:tcW w:w="1552" w:type="dxa"/>
           </w:tcPr>
           <w:p>
             <w:pPr>
@@ -4354,7 +4601,7 @@
         </w:tc>
         <w:tc>
           <w:tcPr>
-            <w:tcW w:w="3544" w:type="dxa"/>
+            <w:tcW w:w="3525" w:type="dxa"/>
           </w:tcPr>
           <w:p>
             <w:pPr>
@@ -4381,7 +4628,14 @@
               <w:rPr>
                 <w:lang w:val="en-GB"/>
               </w:rPr>
-              <w:t>” of answer at given index for question at given id.. If that answer doesn’t exist returns False.</w:t>
+              <w:t xml:space="preserve">” of answer at given index for question at given id.. If that </w:t>
+            </w:r>
+            <w:r>
+              <w:rPr>
+                <w:lang w:val="en-GB"/>
+              </w:rPr>
+              <w:lastRenderedPageBreak/>
+              <w:t>answer doesn’t exist returns False.</w:t>
             </w:r>
           </w:p>
         </w:tc>
@@ -4390,7 +4644,7 @@
         <w:tc>
           <w:tcPr>
             <w:cnfStyle w:val="001000000000" w:firstRow="0" w:lastRow="0" w:firstColumn="1" w:lastColumn="0" w:oddVBand="0" w:evenVBand="0" w:oddHBand="0" w:evenHBand="0" w:firstRowFirstColumn="0" w:firstRowLastColumn="0" w:lastRowFirstColumn="0" w:lastRowLastColumn="0"/>
-            <w:tcW w:w="2553" w:type="dxa"/>
+            <w:tcW w:w="2592" w:type="dxa"/>
           </w:tcPr>
           <w:p>
             <w:pPr>
@@ -4403,6 +4657,7 @@
               <w:rPr>
                 <w:lang w:val="en-GB"/>
               </w:rPr>
+              <w:lastRenderedPageBreak/>
               <w:t>getCurrentIndex</w:t>
             </w:r>
             <w:proofErr w:type="spellEnd"/>
@@ -4410,7 +4665,7 @@
         </w:tc>
         <w:tc>
           <w:tcPr>
-            <w:tcW w:w="2268" w:type="dxa"/>
+            <w:tcW w:w="2255" w:type="dxa"/>
           </w:tcPr>
           <w:p>
             <w:pPr>
@@ -4429,7 +4684,7 @@
         </w:tc>
         <w:tc>
           <w:tcPr>
-            <w:tcW w:w="1559" w:type="dxa"/>
+            <w:tcW w:w="1552" w:type="dxa"/>
           </w:tcPr>
           <w:p>
             <w:pPr>
@@ -4450,7 +4705,7 @@
         </w:tc>
         <w:tc>
           <w:tcPr>
-            <w:tcW w:w="3544" w:type="dxa"/>
+            <w:tcW w:w="3525" w:type="dxa"/>
           </w:tcPr>
           <w:p>
             <w:pPr>
@@ -4464,6 +4719,513 @@
                 <w:lang w:val="en-GB"/>
               </w:rPr>
               <w:t>Returns id of currently picked question</w:t>
+            </w:r>
+          </w:p>
+        </w:tc>
+      </w:tr>
+      <w:tr>
+        <w:trPr>
+          <w:cnfStyle w:val="000000100000" w:firstRow="0" w:lastRow="0" w:firstColumn="0" w:lastColumn="0" w:oddVBand="0" w:evenVBand="0" w:oddHBand="1" w:evenHBand="0" w:firstRowFirstColumn="0" w:firstRowLastColumn="0" w:lastRowFirstColumn="0" w:lastRowLastColumn="0"/>
+        </w:trPr>
+        <w:tc>
+          <w:tcPr>
+            <w:cnfStyle w:val="001000000000" w:firstRow="0" w:lastRow="0" w:firstColumn="1" w:lastColumn="0" w:oddVBand="0" w:evenVBand="0" w:oddHBand="0" w:evenHBand="0" w:firstRowFirstColumn="0" w:firstRowLastColumn="0" w:lastRowFirstColumn="0" w:lastRowLastColumn="0"/>
+            <w:tcW w:w="2592" w:type="dxa"/>
+          </w:tcPr>
+          <w:p>
+            <w:pPr>
+              <w:rPr>
+                <w:lang w:val="en-GB"/>
+              </w:rPr>
+            </w:pPr>
+            <w:proofErr w:type="spellStart"/>
+            <w:r>
+              <w:rPr>
+                <w:lang w:val="en-GB"/>
+              </w:rPr>
+              <w:t>isMultiAnswer</w:t>
+            </w:r>
+            <w:proofErr w:type="spellEnd"/>
+          </w:p>
+        </w:tc>
+        <w:tc>
+          <w:tcPr>
+            <w:tcW w:w="2255" w:type="dxa"/>
+          </w:tcPr>
+          <w:p>
+            <w:pPr>
+              <w:cnfStyle w:val="000000100000" w:firstRow="0" w:lastRow="0" w:firstColumn="0" w:lastColumn="0" w:oddVBand="0" w:evenVBand="0" w:oddHBand="1" w:evenHBand="0" w:firstRowFirstColumn="0" w:firstRowLastColumn="0" w:lastRowFirstColumn="0" w:lastRowLastColumn="0"/>
+              <w:rPr>
+                <w:lang w:val="en-GB"/>
+              </w:rPr>
+            </w:pPr>
+            <w:r>
+              <w:rPr>
+                <w:lang w:val="en-GB"/>
+              </w:rPr>
+              <w:t>None</w:t>
+            </w:r>
+          </w:p>
+        </w:tc>
+        <w:tc>
+          <w:tcPr>
+            <w:tcW w:w="1552" w:type="dxa"/>
+          </w:tcPr>
+          <w:p>
+            <w:pPr>
+              <w:cnfStyle w:val="000000100000" w:firstRow="0" w:lastRow="0" w:firstColumn="0" w:lastColumn="0" w:oddVBand="0" w:evenVBand="0" w:oddHBand="1" w:evenHBand="0" w:firstRowFirstColumn="0" w:firstRowLastColumn="0" w:lastRowFirstColumn="0" w:lastRowLastColumn="0"/>
+              <w:rPr>
+                <w:lang w:val="en-GB"/>
+              </w:rPr>
+            </w:pPr>
+            <w:r>
+              <w:rPr>
+                <w:lang w:val="en-GB"/>
+              </w:rPr>
+              <w:t>bool</w:t>
+            </w:r>
+          </w:p>
+        </w:tc>
+        <w:tc>
+          <w:tcPr>
+            <w:tcW w:w="3525" w:type="dxa"/>
+          </w:tcPr>
+          <w:p>
+            <w:pPr>
+              <w:cnfStyle w:val="000000100000" w:firstRow="0" w:lastRow="0" w:firstColumn="0" w:lastColumn="0" w:oddVBand="0" w:evenVBand="0" w:oddHBand="1" w:evenHBand="0" w:firstRowFirstColumn="0" w:firstRowLastColumn="0" w:lastRowFirstColumn="0" w:lastRowLastColumn="0"/>
+              <w:rPr>
+                <w:lang w:val="en-GB"/>
+              </w:rPr>
+            </w:pPr>
+            <w:r>
+              <w:rPr>
+                <w:lang w:val="en-GB"/>
+              </w:rPr>
+              <w:t>Returns if currently picked question has many “</w:t>
+            </w:r>
+            <w:proofErr w:type="spellStart"/>
+            <w:r>
+              <w:rPr>
+                <w:lang w:val="en-GB"/>
+              </w:rPr>
+              <w:t>isTrue</w:t>
+            </w:r>
+            <w:proofErr w:type="spellEnd"/>
+            <w:r>
+              <w:rPr>
+                <w:lang w:val="en-GB"/>
+              </w:rPr>
+              <w:t>” answers</w:t>
+            </w:r>
+          </w:p>
+        </w:tc>
+      </w:tr>
+      <w:tr>
+        <w:tc>
+          <w:tcPr>
+            <w:cnfStyle w:val="001000000000" w:firstRow="0" w:lastRow="0" w:firstColumn="1" w:lastColumn="0" w:oddVBand="0" w:evenVBand="0" w:oddHBand="0" w:evenHBand="0" w:firstRowFirstColumn="0" w:firstRowLastColumn="0" w:lastRowFirstColumn="0" w:lastRowLastColumn="0"/>
+            <w:tcW w:w="2592" w:type="dxa"/>
+          </w:tcPr>
+          <w:p>
+            <w:pPr>
+              <w:rPr>
+                <w:lang w:val="en-GB"/>
+              </w:rPr>
+            </w:pPr>
+            <w:proofErr w:type="spellStart"/>
+            <w:r>
+              <w:rPr>
+                <w:lang w:val="en-GB"/>
+              </w:rPr>
+              <w:t>isMultiAnswerFor</w:t>
+            </w:r>
+            <w:proofErr w:type="spellEnd"/>
+          </w:p>
+        </w:tc>
+        <w:tc>
+          <w:tcPr>
+            <w:tcW w:w="2255" w:type="dxa"/>
+          </w:tcPr>
+          <w:p>
+            <w:pPr>
+              <w:cnfStyle w:val="000000000000" w:firstRow="0" w:lastRow="0" w:firstColumn="0" w:lastColumn="0" w:oddVBand="0" w:evenVBand="0" w:oddHBand="0" w:evenHBand="0" w:firstRowFirstColumn="0" w:firstRowLastColumn="0" w:lastRowFirstColumn="0" w:lastRowLastColumn="0"/>
+              <w:rPr>
+                <w:lang w:val="en-GB"/>
+              </w:rPr>
+            </w:pPr>
+            <w:proofErr w:type="spellStart"/>
+            <w:r>
+              <w:rPr>
+                <w:lang w:val="en-GB"/>
+              </w:rPr>
+              <w:t>int</w:t>
+            </w:r>
+            <w:proofErr w:type="spellEnd"/>
+            <w:r>
+              <w:rPr>
+                <w:lang w:val="en-GB"/>
+              </w:rPr>
+              <w:t xml:space="preserve"> </w:t>
+            </w:r>
+            <w:proofErr w:type="spellStart"/>
+            <w:r>
+              <w:rPr>
+                <w:lang w:val="en-GB"/>
+              </w:rPr>
+              <w:t>idx</w:t>
+            </w:r>
+            <w:proofErr w:type="spellEnd"/>
+          </w:p>
+        </w:tc>
+        <w:tc>
+          <w:tcPr>
+            <w:tcW w:w="1552" w:type="dxa"/>
+          </w:tcPr>
+          <w:p>
+            <w:pPr>
+              <w:cnfStyle w:val="000000000000" w:firstRow="0" w:lastRow="0" w:firstColumn="0" w:lastColumn="0" w:oddVBand="0" w:evenVBand="0" w:oddHBand="0" w:evenHBand="0" w:firstRowFirstColumn="0" w:firstRowLastColumn="0" w:lastRowFirstColumn="0" w:lastRowLastColumn="0"/>
+              <w:rPr>
+                <w:lang w:val="en-GB"/>
+              </w:rPr>
+            </w:pPr>
+            <w:r>
+              <w:rPr>
+                <w:lang w:val="en-GB"/>
+              </w:rPr>
+              <w:t>bool</w:t>
+            </w:r>
+          </w:p>
+        </w:tc>
+        <w:tc>
+          <w:tcPr>
+            <w:tcW w:w="3525" w:type="dxa"/>
+          </w:tcPr>
+          <w:p>
+            <w:pPr>
+              <w:cnfStyle w:val="000000000000" w:firstRow="0" w:lastRow="0" w:firstColumn="0" w:lastColumn="0" w:oddVBand="0" w:evenVBand="0" w:oddHBand="0" w:evenHBand="0" w:firstRowFirstColumn="0" w:firstRowLastColumn="0" w:lastRowFirstColumn="0" w:lastRowLastColumn="0"/>
+              <w:rPr>
+                <w:lang w:val="en-GB"/>
+              </w:rPr>
+            </w:pPr>
+            <w:r>
+              <w:rPr>
+                <w:lang w:val="en-GB"/>
+              </w:rPr>
+              <w:t xml:space="preserve">Returns if </w:t>
+            </w:r>
+            <w:r>
+              <w:rPr>
+                <w:lang w:val="en-GB"/>
+              </w:rPr>
+              <w:t>question</w:t>
+            </w:r>
+            <w:r>
+              <w:rPr>
+                <w:lang w:val="en-GB"/>
+              </w:rPr>
+              <w:t xml:space="preserve"> at given index</w:t>
+            </w:r>
+            <w:r>
+              <w:rPr>
+                <w:lang w:val="en-GB"/>
+              </w:rPr>
+              <w:t xml:space="preserve"> has many “</w:t>
+            </w:r>
+            <w:proofErr w:type="spellStart"/>
+            <w:r>
+              <w:rPr>
+                <w:lang w:val="en-GB"/>
+              </w:rPr>
+              <w:t>isTrue</w:t>
+            </w:r>
+            <w:proofErr w:type="spellEnd"/>
+            <w:r>
+              <w:rPr>
+                <w:lang w:val="en-GB"/>
+              </w:rPr>
+              <w:t>” answers</w:t>
+            </w:r>
+          </w:p>
+        </w:tc>
+      </w:tr>
+      <w:tr>
+        <w:trPr>
+          <w:cnfStyle w:val="000000100000" w:firstRow="0" w:lastRow="0" w:firstColumn="0" w:lastColumn="0" w:oddVBand="0" w:evenVBand="0" w:oddHBand="1" w:evenHBand="0" w:firstRowFirstColumn="0" w:firstRowLastColumn="0" w:lastRowFirstColumn="0" w:lastRowLastColumn="0"/>
+        </w:trPr>
+        <w:tc>
+          <w:tcPr>
+            <w:cnfStyle w:val="001000000000" w:firstRow="0" w:lastRow="0" w:firstColumn="1" w:lastColumn="0" w:oddVBand="0" w:evenVBand="0" w:oddHBand="0" w:evenHBand="0" w:firstRowFirstColumn="0" w:firstRowLastColumn="0" w:lastRowFirstColumn="0" w:lastRowLastColumn="0"/>
+            <w:tcW w:w="2592" w:type="dxa"/>
+          </w:tcPr>
+          <w:p>
+            <w:pPr>
+              <w:rPr>
+                <w:lang w:val="en-GB"/>
+              </w:rPr>
+            </w:pPr>
+            <w:proofErr w:type="spellStart"/>
+            <w:r>
+              <w:rPr>
+                <w:lang w:val="en-GB"/>
+              </w:rPr>
+              <w:t>getAllAvailablePoints</w:t>
+            </w:r>
+            <w:proofErr w:type="spellEnd"/>
+          </w:p>
+        </w:tc>
+        <w:tc>
+          <w:tcPr>
+            <w:tcW w:w="2255" w:type="dxa"/>
+          </w:tcPr>
+          <w:p>
+            <w:pPr>
+              <w:cnfStyle w:val="000000100000" w:firstRow="0" w:lastRow="0" w:firstColumn="0" w:lastColumn="0" w:oddVBand="0" w:evenVBand="0" w:oddHBand="1" w:evenHBand="0" w:firstRowFirstColumn="0" w:firstRowLastColumn="0" w:lastRowFirstColumn="0" w:lastRowLastColumn="0"/>
+              <w:rPr>
+                <w:lang w:val="en-GB"/>
+              </w:rPr>
+            </w:pPr>
+            <w:r>
+              <w:rPr>
+                <w:lang w:val="en-GB"/>
+              </w:rPr>
+              <w:t>None</w:t>
+            </w:r>
+          </w:p>
+        </w:tc>
+        <w:tc>
+          <w:tcPr>
+            <w:tcW w:w="1552" w:type="dxa"/>
+          </w:tcPr>
+          <w:p>
+            <w:pPr>
+              <w:cnfStyle w:val="000000100000" w:firstRow="0" w:lastRow="0" w:firstColumn="0" w:lastColumn="0" w:oddVBand="0" w:evenVBand="0" w:oddHBand="1" w:evenHBand="0" w:firstRowFirstColumn="0" w:firstRowLastColumn="0" w:lastRowFirstColumn="0" w:lastRowLastColumn="0"/>
+              <w:rPr>
+                <w:lang w:val="en-GB"/>
+              </w:rPr>
+            </w:pPr>
+            <w:proofErr w:type="spellStart"/>
+            <w:r>
+              <w:rPr>
+                <w:lang w:val="en-GB"/>
+              </w:rPr>
+              <w:t>int</w:t>
+            </w:r>
+            <w:proofErr w:type="spellEnd"/>
+          </w:p>
+        </w:tc>
+        <w:tc>
+          <w:tcPr>
+            <w:tcW w:w="3525" w:type="dxa"/>
+          </w:tcPr>
+          <w:p>
+            <w:pPr>
+              <w:cnfStyle w:val="000000100000" w:firstRow="0" w:lastRow="0" w:firstColumn="0" w:lastColumn="0" w:oddVBand="0" w:evenVBand="0" w:oddHBand="1" w:evenHBand="0" w:firstRowFirstColumn="0" w:firstRowLastColumn="0" w:lastRowFirstColumn="0" w:lastRowLastColumn="0"/>
+              <w:rPr>
+                <w:lang w:val="en-GB"/>
+              </w:rPr>
+            </w:pPr>
+            <w:r>
+              <w:rPr>
+                <w:lang w:val="en-GB"/>
+              </w:rPr>
+              <w:t xml:space="preserve">Returns all points from questions selected by </w:t>
+            </w:r>
+            <w:proofErr w:type="spellStart"/>
+            <w:r>
+              <w:rPr>
+                <w:lang w:val="en-GB"/>
+              </w:rPr>
+              <w:t>drawQuestion</w:t>
+            </w:r>
+            <w:proofErr w:type="spellEnd"/>
+            <w:r>
+              <w:rPr>
+                <w:lang w:val="en-GB"/>
+              </w:rPr>
+              <w:t>(False)</w:t>
+            </w:r>
+          </w:p>
+        </w:tc>
+      </w:tr>
+      <w:tr>
+        <w:tc>
+          <w:tcPr>
+            <w:cnfStyle w:val="001000000000" w:firstRow="0" w:lastRow="0" w:firstColumn="1" w:lastColumn="0" w:oddVBand="0" w:evenVBand="0" w:oddHBand="0" w:evenHBand="0" w:firstRowFirstColumn="0" w:firstRowLastColumn="0" w:lastRowFirstColumn="0" w:lastRowLastColumn="0"/>
+            <w:tcW w:w="2592" w:type="dxa"/>
+          </w:tcPr>
+          <w:p>
+            <w:pPr>
+              <w:rPr>
+                <w:lang w:val="en-GB"/>
+              </w:rPr>
+            </w:pPr>
+            <w:proofErr w:type="spellStart"/>
+            <w:r>
+              <w:rPr>
+                <w:lang w:val="en-GB"/>
+              </w:rPr>
+              <w:t>getQuestionPoint</w:t>
+            </w:r>
+            <w:proofErr w:type="spellEnd"/>
+          </w:p>
+        </w:tc>
+        <w:tc>
+          <w:tcPr>
+            <w:tcW w:w="2255" w:type="dxa"/>
+          </w:tcPr>
+          <w:p>
+            <w:pPr>
+              <w:cnfStyle w:val="000000000000" w:firstRow="0" w:lastRow="0" w:firstColumn="0" w:lastColumn="0" w:oddVBand="0" w:evenVBand="0" w:oddHBand="0" w:evenHBand="0" w:firstRowFirstColumn="0" w:firstRowLastColumn="0" w:lastRowFirstColumn="0" w:lastRowLastColumn="0"/>
+              <w:rPr>
+                <w:lang w:val="en-GB"/>
+              </w:rPr>
+            </w:pPr>
+            <w:r>
+              <w:rPr>
+                <w:lang w:val="en-GB"/>
+              </w:rPr>
+              <w:t>None</w:t>
+            </w:r>
+          </w:p>
+        </w:tc>
+        <w:tc>
+          <w:tcPr>
+            <w:tcW w:w="1552" w:type="dxa"/>
+          </w:tcPr>
+          <w:p>
+            <w:pPr>
+              <w:cnfStyle w:val="000000000000" w:firstRow="0" w:lastRow="0" w:firstColumn="0" w:lastColumn="0" w:oddVBand="0" w:evenVBand="0" w:oddHBand="0" w:evenHBand="0" w:firstRowFirstColumn="0" w:firstRowLastColumn="0" w:lastRowFirstColumn="0" w:lastRowLastColumn="0"/>
+              <w:rPr>
+                <w:lang w:val="en-GB"/>
+              </w:rPr>
+            </w:pPr>
+            <w:proofErr w:type="spellStart"/>
+            <w:r>
+              <w:rPr>
+                <w:lang w:val="en-GB"/>
+              </w:rPr>
+              <w:t>int</w:t>
+            </w:r>
+            <w:proofErr w:type="spellEnd"/>
+          </w:p>
+        </w:tc>
+        <w:tc>
+          <w:tcPr>
+            <w:tcW w:w="3525" w:type="dxa"/>
+          </w:tcPr>
+          <w:p>
+            <w:pPr>
+              <w:cnfStyle w:val="000000000000" w:firstRow="0" w:lastRow="0" w:firstColumn="0" w:lastColumn="0" w:oddVBand="0" w:evenVBand="0" w:oddHBand="0" w:evenHBand="0" w:firstRowFirstColumn="0" w:firstRowLastColumn="0" w:lastRowFirstColumn="0" w:lastRowLastColumn="0"/>
+              <w:rPr>
+                <w:lang w:val="en-GB"/>
+              </w:rPr>
+            </w:pPr>
+            <w:r>
+              <w:rPr>
+                <w:lang w:val="en-GB"/>
+              </w:rPr>
+              <w:t>Returns points for currently selected question</w:t>
+            </w:r>
+          </w:p>
+        </w:tc>
+      </w:tr>
+      <w:tr>
+        <w:trPr>
+          <w:cnfStyle w:val="000000100000" w:firstRow="0" w:lastRow="0" w:firstColumn="0" w:lastColumn="0" w:oddVBand="0" w:evenVBand="0" w:oddHBand="1" w:evenHBand="0" w:firstRowFirstColumn="0" w:firstRowLastColumn="0" w:lastRowFirstColumn="0" w:lastRowLastColumn="0"/>
+        </w:trPr>
+        <w:tc>
+          <w:tcPr>
+            <w:cnfStyle w:val="001000000000" w:firstRow="0" w:lastRow="0" w:firstColumn="1" w:lastColumn="0" w:oddVBand="0" w:evenVBand="0" w:oddHBand="0" w:evenHBand="0" w:firstRowFirstColumn="0" w:firstRowLastColumn="0" w:lastRowFirstColumn="0" w:lastRowLastColumn="0"/>
+            <w:tcW w:w="2592" w:type="dxa"/>
+          </w:tcPr>
+          <w:p>
+            <w:pPr>
+              <w:rPr>
+                <w:lang w:val="en-GB"/>
+              </w:rPr>
+            </w:pPr>
+            <w:proofErr w:type="spellStart"/>
+            <w:r>
+              <w:rPr>
+                <w:lang w:val="en-GB"/>
+              </w:rPr>
+              <w:t>getQuestionPointFor</w:t>
+            </w:r>
+            <w:proofErr w:type="spellEnd"/>
+          </w:p>
+        </w:tc>
+        <w:tc>
+          <w:tcPr>
+            <w:tcW w:w="2255" w:type="dxa"/>
+          </w:tcPr>
+          <w:p>
+            <w:pPr>
+              <w:cnfStyle w:val="000000100000" w:firstRow="0" w:lastRow="0" w:firstColumn="0" w:lastColumn="0" w:oddVBand="0" w:evenVBand="0" w:oddHBand="1" w:evenHBand="0" w:firstRowFirstColumn="0" w:firstRowLastColumn="0" w:lastRowFirstColumn="0" w:lastRowLastColumn="0"/>
+              <w:rPr>
+                <w:lang w:val="en-GB"/>
+              </w:rPr>
+            </w:pPr>
+            <w:proofErr w:type="spellStart"/>
+            <w:r>
+              <w:rPr>
+                <w:lang w:val="en-GB"/>
+              </w:rPr>
+              <w:t>int</w:t>
+            </w:r>
+            <w:proofErr w:type="spellEnd"/>
+            <w:r>
+              <w:rPr>
+                <w:lang w:val="en-GB"/>
+              </w:rPr>
+              <w:t xml:space="preserve"> </w:t>
+            </w:r>
+            <w:proofErr w:type="spellStart"/>
+            <w:r>
+              <w:rPr>
+                <w:lang w:val="en-GB"/>
+              </w:rPr>
+              <w:t>idx</w:t>
+            </w:r>
+            <w:proofErr w:type="spellEnd"/>
+          </w:p>
+        </w:tc>
+        <w:tc>
+          <w:tcPr>
+            <w:tcW w:w="1552" w:type="dxa"/>
+          </w:tcPr>
+          <w:p>
+            <w:pPr>
+              <w:cnfStyle w:val="000000100000" w:firstRow="0" w:lastRow="0" w:firstColumn="0" w:lastColumn="0" w:oddVBand="0" w:evenVBand="0" w:oddHBand="1" w:evenHBand="0" w:firstRowFirstColumn="0" w:firstRowLastColumn="0" w:lastRowFirstColumn="0" w:lastRowLastColumn="0"/>
+              <w:rPr>
+                <w:lang w:val="en-GB"/>
+              </w:rPr>
+            </w:pPr>
+            <w:proofErr w:type="spellStart"/>
+            <w:r>
+              <w:rPr>
+                <w:lang w:val="en-GB"/>
+              </w:rPr>
+              <w:t>int</w:t>
+            </w:r>
+            <w:proofErr w:type="spellEnd"/>
+          </w:p>
+        </w:tc>
+        <w:tc>
+          <w:tcPr>
+            <w:tcW w:w="3525" w:type="dxa"/>
+          </w:tcPr>
+          <w:p>
+            <w:pPr>
+              <w:cnfStyle w:val="000000100000" w:firstRow="0" w:lastRow="0" w:firstColumn="0" w:lastColumn="0" w:oddVBand="0" w:evenVBand="0" w:oddHBand="1" w:evenHBand="0" w:firstRowFirstColumn="0" w:firstRowLastColumn="0" w:lastRowFirstColumn="0" w:lastRowLastColumn="0"/>
+              <w:rPr>
+                <w:lang w:val="en-GB"/>
+              </w:rPr>
+            </w:pPr>
+            <w:r>
+              <w:rPr>
+                <w:lang w:val="en-GB"/>
+              </w:rPr>
+              <w:t>Returns points for question at given index</w:t>
             </w:r>
           </w:p>
         </w:tc>
@@ -5887,7 +6649,7 @@
 </file>
 
 <file path=customXml/itemProps1.xml><?xml version="1.0" encoding="utf-8"?>
-<ds:datastoreItem xmlns:ds="http://schemas.openxmlformats.org/officeDocument/2006/customXml" ds:itemID="{1E66E71B-ADC7-44C9-A4D3-7AB5BF858681}">
+<ds:datastoreItem xmlns:ds="http://schemas.openxmlformats.org/officeDocument/2006/customXml" ds:itemID="{36D439BD-4E6D-4951-8C4E-C4EEB0A2D3B9}">
   <ds:schemaRefs>
     <ds:schemaRef ds:uri="http://schemas.openxmlformats.org/officeDocument/2006/bibliography"/>
   </ds:schemaRefs>

</xml_diff>